<commit_message>
First version for review by Tom and Peter T.
First version for review by Tom and Peter T.
</commit_message>
<xml_diff>
--- a/ModbusPollApplication/Modbus_poll_using_the_industrial_serial_card_on_LuvitRED_v001draft.docx
+++ b/ModbusPollApplication/Modbus_poll_using_the_industrial_serial_card_on_LuvitRED_v001draft.docx
@@ -84,7 +84,7 @@
                         <w:szCs w:val="72"/>
                         <w:lang w:val="en-US"/>
                       </w:rPr>
-                      <w:t>Infinite serial cable using the industrial serial card</w:t>
+                      <w:t>Modbus Poll using the industrial serial card</w:t>
                     </w:r>
                   </w:p>
                 </w:tc>
@@ -282,7 +282,7 @@
                         <w:alias w:val="Publish Date"/>
                         <w:id w:val="106002874"/>
                         <w:dataBinding w:prefixMappings="xmlns:ns0='http://schemas.microsoft.com/office/2006/coverPageProps' " w:xpath="/ns0:CoverPageProperties[1]/ns0:PublishDate[1]" w:storeItemID="{55AF091B-3C7A-41E3-B477-F2FDAA23CFDA}"/>
-                        <w:date w:fullDate="2015-08-03T00:00:00Z">
+                        <w:date w:fullDate="2015-08-10T00:00:00Z">
                           <w:dateFormat w:val="dd-MMM-yy"/>
                           <w:lid w:val="en-US"/>
                           <w:storeMappedDataAs w:val="dateTime"/>
@@ -306,7 +306,7 @@
                               <w:sz w:val="36"/>
                               <w:szCs w:val="36"/>
                             </w:rPr>
-                            <w:t>03-Aug-15</w:t>
+                            <w:t>10-Aug-15</w:t>
                           </w:r>
                         </w:p>
                       </w:sdtContent>
@@ -406,7 +406,7 @@
             <w:fldChar w:fldCharType="begin"/>
           </w:r>
           <w:r>
-            <w:instrText xml:space="preserve"> PAGEREF _Toc426357723 \h </w:instrText>
+            <w:instrText xml:space="preserve"> PAGEREF _Toc426992369 \h </w:instrText>
           </w:r>
           <w:r>
             <w:fldChar w:fldCharType="separate"/>
@@ -445,7 +445,7 @@
             <w:tab/>
           </w:r>
           <w:r>
-            <w:t>Basic interface - Configuring the RS232 interface.</w:t>
+            <w:t>Modbus configuration using the RS485 port.</w:t>
           </w:r>
           <w:r>
             <w:tab/>
@@ -454,253 +454,13 @@
             <w:fldChar w:fldCharType="begin"/>
           </w:r>
           <w:r>
-            <w:instrText xml:space="preserve"> PAGEREF _Toc426357724 \h </w:instrText>
+            <w:instrText xml:space="preserve"> PAGEREF _Toc426992370 \h </w:instrText>
           </w:r>
           <w:r>
             <w:fldChar w:fldCharType="separate"/>
           </w:r>
           <w:r>
             <w:t>4</w:t>
-          </w:r>
-          <w:r>
-            <w:fldChar w:fldCharType="end"/>
-          </w:r>
-        </w:p>
-        <w:p>
-          <w:pPr>
-            <w:pStyle w:val="TOC1"/>
-            <w:rPr>
-              <w:rFonts w:asciiTheme="minorHAnsi" w:eastAsiaTheme="minorEastAsia" w:hAnsiTheme="minorHAnsi" w:cstheme="minorBidi"/>
-              <w:bCs w:val="0"/>
-              <w:color w:val="auto"/>
-              <w:sz w:val="22"/>
-              <w:szCs w:val="22"/>
-              <w:lang w:val="en-US"/>
-            </w:rPr>
-          </w:pPr>
-          <w:r>
-            <w:t>3</w:t>
-          </w:r>
-          <w:r>
-            <w:rPr>
-              <w:rFonts w:asciiTheme="minorHAnsi" w:eastAsiaTheme="minorEastAsia" w:hAnsiTheme="minorHAnsi" w:cstheme="minorBidi"/>
-              <w:bCs w:val="0"/>
-              <w:color w:val="auto"/>
-              <w:sz w:val="22"/>
-              <w:szCs w:val="22"/>
-              <w:lang w:val="en-US"/>
-            </w:rPr>
-            <w:tab/>
-          </w:r>
-          <w:r>
-            <w:t>Modifying the configuration under the Advanced Editor.</w:t>
-          </w:r>
-          <w:r>
-            <w:tab/>
-          </w:r>
-          <w:r>
-            <w:fldChar w:fldCharType="begin"/>
-          </w:r>
-          <w:r>
-            <w:instrText xml:space="preserve"> PAGEREF _Toc426357725 \h </w:instrText>
-          </w:r>
-          <w:r>
-            <w:fldChar w:fldCharType="separate"/>
-          </w:r>
-          <w:r>
-            <w:t>8</w:t>
-          </w:r>
-          <w:r>
-            <w:fldChar w:fldCharType="end"/>
-          </w:r>
-        </w:p>
-        <w:p>
-          <w:pPr>
-            <w:pStyle w:val="TOC2"/>
-            <w:rPr>
-              <w:rFonts w:asciiTheme="minorHAnsi" w:eastAsiaTheme="minorEastAsia" w:hAnsiTheme="minorHAnsi" w:cstheme="minorBidi"/>
-              <w:bCs w:val="0"/>
-              <w:color w:val="auto"/>
-              <w:sz w:val="22"/>
-              <w:szCs w:val="22"/>
-              <w:lang w:val="en-US"/>
-            </w:rPr>
-          </w:pPr>
-          <w:r>
-            <w:t>3.1</w:t>
-          </w:r>
-          <w:r>
-            <w:rPr>
-              <w:rFonts w:asciiTheme="minorHAnsi" w:eastAsiaTheme="minorEastAsia" w:hAnsiTheme="minorHAnsi" w:cstheme="minorBidi"/>
-              <w:bCs w:val="0"/>
-              <w:color w:val="auto"/>
-              <w:sz w:val="22"/>
-              <w:szCs w:val="22"/>
-              <w:lang w:val="en-US"/>
-            </w:rPr>
-            <w:tab/>
-          </w:r>
-          <w:r>
-            <w:t>Serial interface from RS232 to RS485</w:t>
-          </w:r>
-          <w:r>
-            <w:tab/>
-          </w:r>
-          <w:r>
-            <w:fldChar w:fldCharType="begin"/>
-          </w:r>
-          <w:r>
-            <w:instrText xml:space="preserve"> PAGEREF _Toc426357726 \h </w:instrText>
-          </w:r>
-          <w:r>
-            <w:fldChar w:fldCharType="separate"/>
-          </w:r>
-          <w:r>
-            <w:t>8</w:t>
-          </w:r>
-          <w:r>
-            <w:fldChar w:fldCharType="end"/>
-          </w:r>
-        </w:p>
-        <w:p>
-          <w:pPr>
-            <w:pStyle w:val="TOC2"/>
-            <w:rPr>
-              <w:rFonts w:asciiTheme="minorHAnsi" w:eastAsiaTheme="minorEastAsia" w:hAnsiTheme="minorHAnsi" w:cstheme="minorBidi"/>
-              <w:bCs w:val="0"/>
-              <w:color w:val="auto"/>
-              <w:sz w:val="22"/>
-              <w:szCs w:val="22"/>
-              <w:lang w:val="en-US"/>
-            </w:rPr>
-          </w:pPr>
-          <w:r>
-            <w:t>3.2</w:t>
-          </w:r>
-          <w:r>
-            <w:rPr>
-              <w:rFonts w:asciiTheme="minorHAnsi" w:eastAsiaTheme="minorEastAsia" w:hAnsiTheme="minorHAnsi" w:cstheme="minorBidi"/>
-              <w:bCs w:val="0"/>
-              <w:color w:val="auto"/>
-              <w:sz w:val="22"/>
-              <w:szCs w:val="22"/>
-              <w:lang w:val="en-US"/>
-            </w:rPr>
-            <w:tab/>
-          </w:r>
-          <w:r>
-            <w:t>Verifying if firewall hole is openned by LuvitRED</w:t>
-          </w:r>
-          <w:r>
-            <w:tab/>
-          </w:r>
-          <w:r>
-            <w:fldChar w:fldCharType="begin"/>
-          </w:r>
-          <w:r>
-            <w:instrText xml:space="preserve"> PAGEREF _Toc426357727 \h </w:instrText>
-          </w:r>
-          <w:r>
-            <w:fldChar w:fldCharType="separate"/>
-          </w:r>
-          <w:r>
-            <w:t>9</w:t>
-          </w:r>
-          <w:r>
-            <w:fldChar w:fldCharType="end"/>
-          </w:r>
-        </w:p>
-        <w:p>
-          <w:pPr>
-            <w:pStyle w:val="TOC2"/>
-            <w:rPr>
-              <w:rFonts w:asciiTheme="minorHAnsi" w:eastAsiaTheme="minorEastAsia" w:hAnsiTheme="minorHAnsi" w:cstheme="minorBidi"/>
-              <w:bCs w:val="0"/>
-              <w:color w:val="auto"/>
-              <w:sz w:val="22"/>
-              <w:szCs w:val="22"/>
-              <w:lang w:val="en-US"/>
-            </w:rPr>
-          </w:pPr>
-          <w:r>
-            <w:t>3.3</w:t>
-          </w:r>
-          <w:r>
-            <w:rPr>
-              <w:rFonts w:asciiTheme="minorHAnsi" w:eastAsiaTheme="minorEastAsia" w:hAnsiTheme="minorHAnsi" w:cstheme="minorBidi"/>
-              <w:bCs w:val="0"/>
-              <w:color w:val="auto"/>
-              <w:sz w:val="22"/>
-              <w:szCs w:val="22"/>
-              <w:lang w:val="en-US"/>
-            </w:rPr>
-            <w:tab/>
-          </w:r>
-          <w:r>
-            <w:t>Inactivity timeout on the TCP node.</w:t>
-          </w:r>
-          <w:r>
-            <w:tab/>
-          </w:r>
-          <w:r>
-            <w:fldChar w:fldCharType="begin"/>
-          </w:r>
-          <w:r>
-            <w:instrText xml:space="preserve"> PAGEREF _Toc426357728 \h </w:instrText>
-          </w:r>
-          <w:r>
-            <w:fldChar w:fldCharType="separate"/>
-          </w:r>
-          <w:r>
-            <w:t>10</w:t>
-          </w:r>
-          <w:r>
-            <w:fldChar w:fldCharType="end"/>
-          </w:r>
-        </w:p>
-        <w:p>
-          <w:pPr>
-            <w:pStyle w:val="TOC1"/>
-            <w:rPr>
-              <w:rFonts w:asciiTheme="minorHAnsi" w:eastAsiaTheme="minorEastAsia" w:hAnsiTheme="minorHAnsi" w:cstheme="minorBidi"/>
-              <w:bCs w:val="0"/>
-              <w:color w:val="auto"/>
-              <w:sz w:val="22"/>
-              <w:szCs w:val="22"/>
-              <w:lang w:val="en-US"/>
-            </w:rPr>
-          </w:pPr>
-          <w:r>
-            <w:t>4</w:t>
-          </w:r>
-          <w:r>
-            <w:rPr>
-              <w:rFonts w:asciiTheme="minorHAnsi" w:eastAsiaTheme="minorEastAsia" w:hAnsiTheme="minorHAnsi" w:cstheme="minorBidi"/>
-              <w:bCs w:val="0"/>
-              <w:color w:val="auto"/>
-              <w:sz w:val="22"/>
-              <w:szCs w:val="22"/>
-              <w:lang w:val="en-US"/>
-            </w:rPr>
-            <w:tab/>
-          </w:r>
-          <w:r>
-            <w:t>Advanced Editor - Using RS232 and RS485 at the same time.</w:t>
-          </w:r>
-          <w:r>
-            <w:tab/>
-          </w:r>
-          <w:r>
-            <w:fldChar w:fldCharType="begin"/>
-          </w:r>
-          <w:r>
-            <w:instrText xml:space="preserve"> PAGEREF _Toc426357729 \h </w:instrText>
-          </w:r>
-          <w:r>
-            <w:fldChar w:fldCharType="separate"/>
-          </w:r>
-          <w:r>
-            <w:t>11</w:t>
           </w:r>
           <w:r>
             <w:fldChar w:fldCharType="end"/>
@@ -753,7 +513,7 @@
       <w:pPr>
         <w:pStyle w:val="Heading1"/>
       </w:pPr>
-      <w:bookmarkStart w:id="1" w:name="_Toc426357723"/>
+      <w:bookmarkStart w:id="1" w:name="_Toc426992369"/>
       <w:r>
         <w:lastRenderedPageBreak/>
         <w:t>Introduction</w:t>
@@ -766,10 +526,13 @@
         <w:t>This document covers the configuration of the industrial serial card using LuvitRED</w:t>
       </w:r>
       <w:r>
-        <w:t xml:space="preserve"> for an i</w:t>
-      </w:r>
-      <w:r>
-        <w:t>nfinite serial cable application:</w:t>
+        <w:t xml:space="preserve"> for a M</w:t>
+      </w:r>
+      <w:r>
+        <w:t xml:space="preserve">odbus poll </w:t>
+      </w:r>
+      <w:r>
+        <w:t>application:</w:t>
       </w:r>
     </w:p>
     <w:p>
@@ -783,8 +546,8 @@
         </w:rPr>
         <w:drawing>
           <wp:inline distT="0" distB="0" distL="0" distR="0">
-            <wp:extent cx="4855100" cy="1737444"/>
-            <wp:effectExtent l="19050" t="0" r="2650" b="0"/>
+            <wp:extent cx="2595376" cy="1494863"/>
+            <wp:effectExtent l="19050" t="0" r="0" b="0"/>
             <wp:docPr id="18" name="Picture 17" descr="InfiniteSerial.png"/>
             <wp:cNvGraphicFramePr>
               <a:graphicFrameLocks xmlns:a="http://schemas.openxmlformats.org/drawingml/2006/main" noChangeAspect="1"/>
@@ -805,7 +568,7 @@
                   <pic:spPr>
                     <a:xfrm>
                       <a:off x="0" y="0"/>
-                      <a:ext cx="4862496" cy="1740091"/>
+                      <a:ext cx="2595376" cy="1494863"/>
                     </a:xfrm>
                     <a:prstGeom prst="rect">
                       <a:avLst/>
@@ -1070,61 +833,640 @@
       </w:r>
     </w:p>
     <w:p>
-      <w:pPr>
-        <w:pStyle w:val="Heading1"/>
-      </w:pPr>
-      <w:bookmarkStart w:id="3" w:name="_Toc426357724"/>
-      <w:r>
-        <w:lastRenderedPageBreak/>
-        <w:t xml:space="preserve">Basic interface - </w:t>
-      </w:r>
-      <w:r>
-        <w:t>Configuring the RS232 interface</w:t>
-      </w:r>
-      <w:r>
-        <w:t>.</w:t>
-      </w:r>
-      <w:bookmarkEnd w:id="3"/>
+      <w:r>
+        <w:t>For this conf</w:t>
+      </w:r>
+      <w:r>
+        <w:t>iguration and any other M</w:t>
+      </w:r>
+      <w:r>
+        <w:t>odbus configuration, one needs to use the</w:t>
+      </w:r>
+      <w:r>
+        <w:t xml:space="preserve"> "Advanced Editor" of LuvitRED.</w:t>
+      </w:r>
     </w:p>
     <w:p>
-      <w:r>
-        <w:t xml:space="preserve">Go to </w:t>
-      </w:r>
-      <w:r>
-        <w:t xml:space="preserve">the </w:t>
-      </w:r>
-      <w:r>
-        <w:t>"</w:t>
-      </w:r>
-      <w:r>
-        <w:t>Plugin</w:t>
-      </w:r>
-      <w:r>
-        <w:t>"</w:t>
-      </w:r>
-      <w:r>
-        <w:t xml:space="preserve"> tab, under it one will find a sub-tab called </w:t>
-      </w:r>
-      <w:r>
-        <w:t>"</w:t>
-      </w:r>
-      <w:r>
-        <w:t>Serial and GPS settings</w:t>
-      </w:r>
-      <w:r>
-        <w:t>"</w:t>
-      </w:r>
-      <w:r>
-        <w:t xml:space="preserve"> or "LuvitRED" (</w:t>
-      </w:r>
-      <w:r>
-        <w:t>The name depends on the LuvitRED version being used</w:t>
-      </w:r>
-      <w:r>
-        <w:t>)</w:t>
+      <w:pPr>
+        <w:pStyle w:val="Heading1"/>
+      </w:pPr>
+      <w:bookmarkStart w:id="3" w:name="_Ref424543360"/>
+      <w:bookmarkStart w:id="4" w:name="_Toc426992370"/>
+      <w:r>
+        <w:lastRenderedPageBreak/>
+        <w:t xml:space="preserve">Modbus configuration using the </w:t>
+      </w:r>
+      <w:r>
+        <w:t>RS485</w:t>
+      </w:r>
+      <w:bookmarkEnd w:id="3"/>
+      <w:r>
+        <w:t xml:space="preserve"> port</w:t>
+      </w:r>
+      <w:r>
+        <w:t>.</w:t>
+      </w:r>
+      <w:bookmarkEnd w:id="4"/>
+    </w:p>
+    <w:p>
+      <w:r>
+        <w:t>For this configuration it is better to start from a real configuration. Let's say we have a Modbus</w:t>
+      </w:r>
+      <w:r>
+        <w:t xml:space="preserve"> RTU</w:t>
+      </w:r>
+      <w:r>
+        <w:t xml:space="preserve"> capable device</w:t>
+      </w:r>
+      <w:r>
+        <w:t xml:space="preserve"> (Slave ID 1)</w:t>
+      </w:r>
+      <w:r>
+        <w:t xml:space="preserve"> that has </w:t>
+      </w:r>
+      <w:r>
+        <w:t>four</w:t>
+      </w:r>
+      <w:r>
+        <w:t xml:space="preserve"> </w:t>
+      </w:r>
+      <w:r>
+        <w:t xml:space="preserve">holding </w:t>
+      </w:r>
+      <w:r>
+        <w:t>registers</w:t>
+      </w:r>
+      <w:r>
+        <w:t xml:space="preserve"> </w:t>
+      </w:r>
+      <w:r>
+        <w:t>(16 bits)</w:t>
+      </w:r>
+      <w:r>
+        <w:t>. The specification of the device mentions the following</w:t>
       </w:r>
       <w:r>
         <w:t>:</w:t>
+      </w:r>
+    </w:p>
+    <w:tbl>
+      <w:tblPr>
+        <w:tblStyle w:val="TableGrid"/>
+        <w:tblW w:w="0" w:type="auto"/>
+        <w:jc w:val="center"/>
+        <w:tblLook w:val="04A0"/>
+      </w:tblPr>
+      <w:tblGrid>
+        <w:gridCol w:w="1098"/>
+        <w:gridCol w:w="1890"/>
+        <w:gridCol w:w="1980"/>
+      </w:tblGrid>
+      <w:tr>
+        <w:trPr>
+          <w:jc w:val="center"/>
+        </w:trPr>
+        <w:tc>
+          <w:tcPr>
+            <w:tcW w:w="1098" w:type="dxa"/>
+          </w:tcPr>
+          <w:p>
+            <w:pPr>
+              <w:rPr>
+                <w:b/>
+              </w:rPr>
+            </w:pPr>
+            <w:r>
+              <w:rPr>
+                <w:b/>
+              </w:rPr>
+              <w:t>Slave ID</w:t>
+            </w:r>
+          </w:p>
+        </w:tc>
+        <w:tc>
+          <w:tcPr>
+            <w:tcW w:w="1890" w:type="dxa"/>
+          </w:tcPr>
+          <w:p>
+            <w:pPr>
+              <w:rPr>
+                <w:b/>
+              </w:rPr>
+            </w:pPr>
+            <w:r>
+              <w:rPr>
+                <w:b/>
+              </w:rPr>
+              <w:t>Holding Register</w:t>
+            </w:r>
+          </w:p>
+        </w:tc>
+        <w:tc>
+          <w:tcPr>
+            <w:tcW w:w="1980" w:type="dxa"/>
+          </w:tcPr>
+          <w:p>
+            <w:pPr>
+              <w:rPr>
+                <w:b/>
+              </w:rPr>
+            </w:pPr>
+            <w:r>
+              <w:rPr>
+                <w:b/>
+              </w:rPr>
+              <w:t>Contained Value</w:t>
+            </w:r>
+          </w:p>
+        </w:tc>
+      </w:tr>
+      <w:tr>
+        <w:trPr>
+          <w:jc w:val="center"/>
+        </w:trPr>
+        <w:tc>
+          <w:tcPr>
+            <w:tcW w:w="1098" w:type="dxa"/>
+          </w:tcPr>
+          <w:p>
+            <w:pPr>
+              <w:jc w:val="center"/>
+            </w:pPr>
+            <w:r>
+              <w:t>1</w:t>
+            </w:r>
+          </w:p>
+        </w:tc>
+        <w:tc>
+          <w:tcPr>
+            <w:tcW w:w="1890" w:type="dxa"/>
+          </w:tcPr>
+          <w:p>
+            <w:pPr>
+              <w:jc w:val="center"/>
+            </w:pPr>
+            <w:r>
+              <w:t>1</w:t>
+            </w:r>
+          </w:p>
+        </w:tc>
+        <w:tc>
+          <w:tcPr>
+            <w:tcW w:w="1980" w:type="dxa"/>
+          </w:tcPr>
+          <w:p>
+            <w:pPr>
+              <w:jc w:val="center"/>
+            </w:pPr>
+            <w:r>
+              <w:t>Temperature</w:t>
+            </w:r>
+          </w:p>
+        </w:tc>
+      </w:tr>
+      <w:tr>
+        <w:trPr>
+          <w:jc w:val="center"/>
+        </w:trPr>
+        <w:tc>
+          <w:tcPr>
+            <w:tcW w:w="1098" w:type="dxa"/>
+          </w:tcPr>
+          <w:p>
+            <w:pPr>
+              <w:jc w:val="center"/>
+            </w:pPr>
+            <w:r>
+              <w:t>1</w:t>
+            </w:r>
+          </w:p>
+        </w:tc>
+        <w:tc>
+          <w:tcPr>
+            <w:tcW w:w="1890" w:type="dxa"/>
+          </w:tcPr>
+          <w:p>
+            <w:pPr>
+              <w:jc w:val="center"/>
+            </w:pPr>
+            <w:r>
+              <w:t>2</w:t>
+            </w:r>
+          </w:p>
+        </w:tc>
+        <w:tc>
+          <w:tcPr>
+            <w:tcW w:w="1980" w:type="dxa"/>
+          </w:tcPr>
+          <w:p>
+            <w:pPr>
+              <w:jc w:val="center"/>
+            </w:pPr>
+            <w:r>
+              <w:t>Humidity</w:t>
+            </w:r>
+          </w:p>
+        </w:tc>
+      </w:tr>
+      <w:tr>
+        <w:trPr>
+          <w:jc w:val="center"/>
+        </w:trPr>
+        <w:tc>
+          <w:tcPr>
+            <w:tcW w:w="1098" w:type="dxa"/>
+          </w:tcPr>
+          <w:p>
+            <w:pPr>
+              <w:jc w:val="center"/>
+            </w:pPr>
+            <w:r>
+              <w:t>1</w:t>
+            </w:r>
+          </w:p>
+        </w:tc>
+        <w:tc>
+          <w:tcPr>
+            <w:tcW w:w="1890" w:type="dxa"/>
+          </w:tcPr>
+          <w:p>
+            <w:pPr>
+              <w:jc w:val="center"/>
+            </w:pPr>
+            <w:r>
+              <w:t>3</w:t>
+            </w:r>
+          </w:p>
+        </w:tc>
+        <w:tc>
+          <w:tcPr>
+            <w:tcW w:w="1980" w:type="dxa"/>
+          </w:tcPr>
+          <w:p>
+            <w:pPr>
+              <w:jc w:val="center"/>
+            </w:pPr>
+            <w:r>
+              <w:t>RPM</w:t>
+            </w:r>
+          </w:p>
+        </w:tc>
+      </w:tr>
+      <w:tr>
+        <w:trPr>
+          <w:jc w:val="center"/>
+        </w:trPr>
+        <w:tc>
+          <w:tcPr>
+            <w:tcW w:w="1098" w:type="dxa"/>
+          </w:tcPr>
+          <w:p>
+            <w:pPr>
+              <w:jc w:val="center"/>
+            </w:pPr>
+            <w:r>
+              <w:t>1</w:t>
+            </w:r>
+          </w:p>
+        </w:tc>
+        <w:tc>
+          <w:tcPr>
+            <w:tcW w:w="1890" w:type="dxa"/>
+          </w:tcPr>
+          <w:p>
+            <w:pPr>
+              <w:jc w:val="center"/>
+            </w:pPr>
+            <w:r>
+              <w:t>4</w:t>
+            </w:r>
+          </w:p>
+        </w:tc>
+        <w:tc>
+          <w:tcPr>
+            <w:tcW w:w="1980" w:type="dxa"/>
+          </w:tcPr>
+          <w:p>
+            <w:pPr>
+              <w:jc w:val="center"/>
+            </w:pPr>
+            <w:r>
+              <w:t>Current</w:t>
+            </w:r>
+          </w:p>
+        </w:tc>
+      </w:tr>
+    </w:tbl>
+    <w:p/>
+    <w:p>
+      <w:pPr>
+        <w:pStyle w:val="ListParagraph"/>
+        <w:numPr>
+          <w:ilvl w:val="0"/>
+          <w:numId w:val="23"/>
+        </w:numPr>
+      </w:pPr>
+      <w:r>
+        <w:t>The "Temperature" register needs to be divided by 10 to obtain the real temperature in º</w:t>
+      </w:r>
+      <w:r>
+        <w:t>C</w:t>
+      </w:r>
+      <w:r>
+        <w:t>.</w:t>
+      </w:r>
+    </w:p>
+    <w:p>
+      <w:pPr>
+        <w:pStyle w:val="ListParagraph"/>
+        <w:numPr>
+          <w:ilvl w:val="0"/>
+          <w:numId w:val="23"/>
+        </w:numPr>
+      </w:pPr>
+      <w:r>
+        <w:t>The bytes of "Current" register need to be switched and the resulted value needs to be divided by 100 to obtain the real current in A.</w:t>
+      </w:r>
+    </w:p>
+    <w:p>
+      <w:r>
+        <w:t>This Modbus capable device also has a 2-Wire  RS485 serial port with the following configuration:</w:t>
+      </w:r>
+    </w:p>
+    <w:tbl>
+      <w:tblPr>
+        <w:tblStyle w:val="TableGrid"/>
+        <w:tblW w:w="0" w:type="auto"/>
+        <w:jc w:val="center"/>
+        <w:tblInd w:w="108" w:type="dxa"/>
+        <w:tblLook w:val="04A0"/>
+      </w:tblPr>
+      <w:tblGrid>
+        <w:gridCol w:w="1260"/>
+        <w:gridCol w:w="926"/>
+      </w:tblGrid>
+      <w:tr>
+        <w:trPr>
+          <w:jc w:val="center"/>
+        </w:trPr>
+        <w:tc>
+          <w:tcPr>
+            <w:tcW w:w="1260" w:type="dxa"/>
+          </w:tcPr>
+          <w:p>
+            <w:pPr>
+              <w:jc w:val="center"/>
+              <w:rPr>
+                <w:b/>
+              </w:rPr>
+            </w:pPr>
+            <w:r>
+              <w:rPr>
+                <w:b/>
+              </w:rPr>
+              <w:t>Item</w:t>
+            </w:r>
+          </w:p>
+        </w:tc>
+        <w:tc>
+          <w:tcPr>
+            <w:tcW w:w="926" w:type="dxa"/>
+          </w:tcPr>
+          <w:p>
+            <w:pPr>
+              <w:jc w:val="center"/>
+              <w:rPr>
+                <w:b/>
+              </w:rPr>
+            </w:pPr>
+            <w:r>
+              <w:rPr>
+                <w:b/>
+              </w:rPr>
+              <w:t>Value</w:t>
+            </w:r>
+          </w:p>
+        </w:tc>
+      </w:tr>
+      <w:tr>
+        <w:trPr>
+          <w:jc w:val="center"/>
+        </w:trPr>
+        <w:tc>
+          <w:tcPr>
+            <w:tcW w:w="1260" w:type="dxa"/>
+          </w:tcPr>
+          <w:p>
+            <w:pPr>
+              <w:jc w:val="left"/>
+              <w:rPr>
+                <w:b/>
+              </w:rPr>
+            </w:pPr>
+            <w:r>
+              <w:rPr>
+                <w:b/>
+              </w:rPr>
+              <w:t>Baud rate</w:t>
+            </w:r>
+          </w:p>
+        </w:tc>
+        <w:tc>
+          <w:tcPr>
+            <w:tcW w:w="926" w:type="dxa"/>
+          </w:tcPr>
+          <w:p>
+            <w:pPr>
+              <w:jc w:val="center"/>
+            </w:pPr>
+            <w:r>
+              <w:t>9600</w:t>
+            </w:r>
+          </w:p>
+        </w:tc>
+      </w:tr>
+      <w:tr>
+        <w:trPr>
+          <w:jc w:val="center"/>
+        </w:trPr>
+        <w:tc>
+          <w:tcPr>
+            <w:tcW w:w="1260" w:type="dxa"/>
+          </w:tcPr>
+          <w:p>
+            <w:pPr>
+              <w:jc w:val="left"/>
+              <w:rPr>
+                <w:b/>
+              </w:rPr>
+            </w:pPr>
+            <w:r>
+              <w:rPr>
+                <w:b/>
+              </w:rPr>
+              <w:t>Parity</w:t>
+            </w:r>
+          </w:p>
+        </w:tc>
+        <w:tc>
+          <w:tcPr>
+            <w:tcW w:w="926" w:type="dxa"/>
+          </w:tcPr>
+          <w:p>
+            <w:pPr>
+              <w:jc w:val="center"/>
+            </w:pPr>
+            <w:r>
+              <w:t>None</w:t>
+            </w:r>
+          </w:p>
+        </w:tc>
+      </w:tr>
+      <w:tr>
+        <w:trPr>
+          <w:jc w:val="center"/>
+        </w:trPr>
+        <w:tc>
+          <w:tcPr>
+            <w:tcW w:w="1260" w:type="dxa"/>
+          </w:tcPr>
+          <w:p>
+            <w:pPr>
+              <w:jc w:val="left"/>
+              <w:rPr>
+                <w:b/>
+              </w:rPr>
+            </w:pPr>
+            <w:r>
+              <w:rPr>
+                <w:b/>
+              </w:rPr>
+              <w:t>Data bits</w:t>
+            </w:r>
+          </w:p>
+        </w:tc>
+        <w:tc>
+          <w:tcPr>
+            <w:tcW w:w="926" w:type="dxa"/>
+          </w:tcPr>
+          <w:p>
+            <w:pPr>
+              <w:jc w:val="center"/>
+            </w:pPr>
+            <w:r>
+              <w:t>8</w:t>
+            </w:r>
+          </w:p>
+        </w:tc>
+      </w:tr>
+      <w:tr>
+        <w:trPr>
+          <w:jc w:val="center"/>
+        </w:trPr>
+        <w:tc>
+          <w:tcPr>
+            <w:tcW w:w="1260" w:type="dxa"/>
+          </w:tcPr>
+          <w:p>
+            <w:pPr>
+              <w:jc w:val="left"/>
+              <w:rPr>
+                <w:b/>
+              </w:rPr>
+            </w:pPr>
+            <w:r>
+              <w:rPr>
+                <w:b/>
+              </w:rPr>
+              <w:t>Stop bits</w:t>
+            </w:r>
+          </w:p>
+        </w:tc>
+        <w:tc>
+          <w:tcPr>
+            <w:tcW w:w="926" w:type="dxa"/>
+          </w:tcPr>
+          <w:p>
+            <w:pPr>
+              <w:jc w:val="center"/>
+            </w:pPr>
+            <w:r>
+              <w:t>1</w:t>
+            </w:r>
+          </w:p>
+        </w:tc>
+      </w:tr>
+      <w:tr>
+        <w:trPr>
+          <w:jc w:val="center"/>
+        </w:trPr>
+        <w:tc>
+          <w:tcPr>
+            <w:tcW w:w="1260" w:type="dxa"/>
+          </w:tcPr>
+          <w:p>
+            <w:pPr>
+              <w:jc w:val="left"/>
+              <w:rPr>
+                <w:b/>
+              </w:rPr>
+            </w:pPr>
+            <w:r>
+              <w:rPr>
+                <w:b/>
+              </w:rPr>
+              <w:t>RTS control</w:t>
+            </w:r>
+          </w:p>
+        </w:tc>
+        <w:tc>
+          <w:tcPr>
+            <w:tcW w:w="926" w:type="dxa"/>
+          </w:tcPr>
+          <w:p>
+            <w:pPr>
+              <w:jc w:val="center"/>
+            </w:pPr>
+            <w:r>
+              <w:t>Disable</w:t>
+            </w:r>
+          </w:p>
+        </w:tc>
+      </w:tr>
+    </w:tbl>
+    <w:p/>
+    <w:p>
+      <w:r>
+        <w:t>For this application we are going to use two Modbus nodes from LuvitRED: modbus poll and modbus extract.</w:t>
+      </w:r>
+    </w:p>
+    <w:p>
+      <w:r>
+        <w:t xml:space="preserve">The "modbus poll" node (See </w:t>
+      </w:r>
+      <w:r>
+        <w:fldChar w:fldCharType="begin"/>
+      </w:r>
+      <w:r>
+        <w:instrText xml:space="preserve"> REF _Ref426988926 \h </w:instrText>
+      </w:r>
+      <w:r>
+        <w:fldChar w:fldCharType="separate"/>
+      </w:r>
+      <w:r>
+        <w:t xml:space="preserve">Figure </w:t>
+      </w:r>
+      <w:r>
+        <w:rPr>
+          <w:noProof/>
+        </w:rPr>
+        <w:t>3</w:t>
+      </w:r>
+      <w:r>
+        <w:fldChar w:fldCharType="end"/>
+      </w:r>
+      <w:r>
+        <w:t>) is the one that will be in charge of polling the information out of the Modbus RTU device.</w:t>
       </w:r>
     </w:p>
     <w:p>
@@ -1138,9 +1480,9 @@
         </w:rPr>
         <w:drawing>
           <wp:inline distT="0" distB="0" distL="0" distR="0">
-            <wp:extent cx="2554372" cy="974690"/>
-            <wp:effectExtent l="19050" t="0" r="0" b="0"/>
-            <wp:docPr id="9" name="Picture 1"/>
+            <wp:extent cx="1121134" cy="389614"/>
+            <wp:effectExtent l="19050" t="0" r="2816" b="0"/>
+            <wp:docPr id="15" name="Picture 1"/>
             <wp:cNvGraphicFramePr>
               <a:graphicFrameLocks xmlns:a="http://schemas.openxmlformats.org/drawingml/2006/main" noChangeAspect="1"/>
             </wp:cNvGraphicFramePr>
@@ -1155,7 +1497,7 @@
                   </pic:nvPicPr>
                   <pic:blipFill>
                     <a:blip r:embed="rId13"/>
-                    <a:srcRect/>
+                    <a:srcRect l="5117"/>
                     <a:stretch>
                       <a:fillRect/>
                     </a:stretch>
@@ -1163,7 +1505,7 @@
                   <pic:spPr bwMode="auto">
                     <a:xfrm>
                       <a:off x="0" y="0"/>
-                      <a:ext cx="2554372" cy="974690"/>
+                      <a:ext cx="1121134" cy="389614"/>
                     </a:xfrm>
                     <a:prstGeom prst="rect">
                       <a:avLst/>
@@ -1187,6 +1529,7 @@
       <w:pPr>
         <w:pStyle w:val="Caption"/>
       </w:pPr>
+      <w:bookmarkStart w:id="5" w:name="_Ref426988926"/>
       <w:r>
         <w:t xml:space="preserve">Figure </w:t>
       </w:r>
@@ -1198,8 +1541,38 @@
           <w:t>3</w:t>
         </w:r>
       </w:fldSimple>
-      <w:r>
-        <w:t>: Plugin tab, Serial and GPS settings.</w:t>
+      <w:bookmarkEnd w:id="5"/>
+      <w:r>
+        <w:t>: Modbus Poll node.</w:t>
+      </w:r>
+    </w:p>
+    <w:p>
+      <w:r>
+        <w:t xml:space="preserve">The "modbus extract" node (See </w:t>
+      </w:r>
+      <w:r>
+        <w:fldChar w:fldCharType="begin"/>
+      </w:r>
+      <w:r>
+        <w:instrText xml:space="preserve"> REF _Ref426989091 \h </w:instrText>
+      </w:r>
+      <w:r>
+        <w:fldChar w:fldCharType="separate"/>
+      </w:r>
+      <w:r>
+        <w:t xml:space="preserve">Figure </w:t>
+      </w:r>
+      <w:r>
+        <w:rPr>
+          <w:noProof/>
+        </w:rPr>
+        <w:t>4</w:t>
+      </w:r>
+      <w:r>
+        <w:fldChar w:fldCharType="end"/>
+      </w:r>
+      <w:r>
+        <w:t>) is the one that will be in charge of extracting the information out of the polling and placing them into items inside a message that can be then deliver to other nodes.</w:t>
       </w:r>
     </w:p>
     <w:p>
@@ -1213,9 +1586,9 @@
         </w:rPr>
         <w:drawing>
           <wp:inline distT="0" distB="0" distL="0" distR="0">
-            <wp:extent cx="2390195" cy="826294"/>
-            <wp:effectExtent l="19050" t="0" r="0" b="0"/>
-            <wp:docPr id="7" name="Picture 7"/>
+            <wp:extent cx="1160780" cy="501015"/>
+            <wp:effectExtent l="19050" t="0" r="1270" b="0"/>
+            <wp:docPr id="17" name="Picture 4"/>
             <wp:cNvGraphicFramePr>
               <a:graphicFrameLocks xmlns:a="http://schemas.openxmlformats.org/drawingml/2006/main" noChangeAspect="1"/>
             </wp:cNvGraphicFramePr>
@@ -1223,7 +1596,7 @@
               <a:graphicData uri="http://schemas.openxmlformats.org/drawingml/2006/picture">
                 <pic:pic xmlns:pic="http://schemas.openxmlformats.org/drawingml/2006/picture">
                   <pic:nvPicPr>
-                    <pic:cNvPr id="0" name="Picture 7"/>
+                    <pic:cNvPr id="0" name="Picture 4"/>
                     <pic:cNvPicPr>
                       <a:picLocks noChangeAspect="1" noChangeArrowheads="1"/>
                     </pic:cNvPicPr>
@@ -1238,7 +1611,7 @@
                   <pic:spPr bwMode="auto">
                     <a:xfrm>
                       <a:off x="0" y="0"/>
-                      <a:ext cx="2392784" cy="827189"/>
+                      <a:ext cx="1160780" cy="501015"/>
                     </a:xfrm>
                     <a:prstGeom prst="rect">
                       <a:avLst/>
@@ -1262,6 +1635,7 @@
       <w:pPr>
         <w:pStyle w:val="Caption"/>
       </w:pPr>
+      <w:bookmarkStart w:id="6" w:name="_Ref426989091"/>
       <w:r>
         <w:t xml:space="preserve">Figure </w:t>
       </w:r>
@@ -1273,14 +1647,43 @@
           <w:t>4</w:t>
         </w:r>
       </w:fldSimple>
-      <w:r>
-        <w:t>: Plugin tab, LuvitRED.</w:t>
+      <w:bookmarkEnd w:id="6"/>
+      <w:r>
+        <w:t>: Modbus extract node.</w:t>
       </w:r>
     </w:p>
     <w:p/>
     <w:p>
       <w:r>
-        <w:t>Without any configuration, the basic interface looks as follows:</w:t>
+        <w:lastRenderedPageBreak/>
+        <w:t>Let's first configure our "modbus poll" node</w:t>
+      </w:r>
+      <w:r>
+        <w:t xml:space="preserve">. Drag and Drop one "modbus poll" node into the LuvitRED editor and double click on it (See </w:t>
+      </w:r>
+      <w:r>
+        <w:fldChar w:fldCharType="begin"/>
+      </w:r>
+      <w:r>
+        <w:instrText xml:space="preserve"> REF _Ref426989654 \h </w:instrText>
+      </w:r>
+      <w:r>
+        <w:fldChar w:fldCharType="separate"/>
+      </w:r>
+      <w:r>
+        <w:t xml:space="preserve">Figure </w:t>
+      </w:r>
+      <w:r>
+        <w:rPr>
+          <w:noProof/>
+        </w:rPr>
+        <w:t>5</w:t>
+      </w:r>
+      <w:r>
+        <w:fldChar w:fldCharType="end"/>
+      </w:r>
+      <w:r>
+        <w:t xml:space="preserve">). </w:t>
       </w:r>
     </w:p>
     <w:p>
@@ -1294,9 +1697,9 @@
         </w:rPr>
         <w:drawing>
           <wp:inline distT="0" distB="0" distL="0" distR="0">
-            <wp:extent cx="4940731" cy="2075291"/>
-            <wp:effectExtent l="19050" t="0" r="0" b="0"/>
-            <wp:docPr id="11" name="Picture 4"/>
+            <wp:extent cx="2982943" cy="3330913"/>
+            <wp:effectExtent l="19050" t="0" r="7907" b="0"/>
+            <wp:docPr id="25" name="Picture 13"/>
             <wp:cNvGraphicFramePr>
               <a:graphicFrameLocks xmlns:a="http://schemas.openxmlformats.org/drawingml/2006/main" noChangeAspect="1"/>
             </wp:cNvGraphicFramePr>
@@ -1304,7 +1707,7 @@
               <a:graphicData uri="http://schemas.openxmlformats.org/drawingml/2006/picture">
                 <pic:pic xmlns:pic="http://schemas.openxmlformats.org/drawingml/2006/picture">
                   <pic:nvPicPr>
-                    <pic:cNvPr id="0" name="Picture 4"/>
+                    <pic:cNvPr id="0" name="Picture 13"/>
                     <pic:cNvPicPr>
                       <a:picLocks noChangeAspect="1" noChangeArrowheads="1"/>
                     </pic:cNvPicPr>
@@ -1319,7 +1722,7 @@
                   <pic:spPr bwMode="auto">
                     <a:xfrm>
                       <a:off x="0" y="0"/>
-                      <a:ext cx="4940729" cy="2075290"/>
+                      <a:ext cx="2986211" cy="3334562"/>
                     </a:xfrm>
                     <a:prstGeom prst="rect">
                       <a:avLst/>
@@ -1343,6 +1746,7 @@
       <w:pPr>
         <w:pStyle w:val="Caption"/>
       </w:pPr>
+      <w:bookmarkStart w:id="7" w:name="_Ref426989654"/>
       <w:r>
         <w:t xml:space="preserve">Figure </w:t>
       </w:r>
@@ -1354,142 +1758,27 @@
           <w:t>5</w:t>
         </w:r>
       </w:fldSimple>
-      <w:r>
-        <w:t>: Basic interface.</w:t>
-      </w:r>
-    </w:p>
-    <w:p/>
-    <w:p>
-      <w:r>
-        <w:t>For the industrial serial card we are going to focus on the section called "</w:t>
-      </w:r>
-      <w:r>
-        <w:t>Serial port to TCP local or remote server</w:t>
-      </w:r>
-      <w:r>
-        <w:t xml:space="preserve">". </w:t>
-      </w:r>
-      <w:r>
-        <w:t>This section allows the configu</w:t>
-      </w:r>
-      <w:r>
-        <w:t xml:space="preserve">ration of one single serial port, the </w:t>
-      </w:r>
-      <w:r>
-        <w:t>RS232</w:t>
-      </w:r>
-      <w:r>
-        <w:t xml:space="preserve"> (</w:t>
-      </w:r>
-      <w:r>
-        <w:rPr>
-          <w:b/>
-        </w:rPr>
-        <w:t>/dev/ttySP0</w:t>
-      </w:r>
-      <w:r>
-        <w:t xml:space="preserve"> by default</w:t>
-      </w:r>
-      <w:r>
-        <w:t>)</w:t>
-      </w:r>
-      <w:r>
-        <w:t>,</w:t>
-      </w:r>
-      <w:r>
-        <w:t xml:space="preserve"> to be </w:t>
-      </w:r>
-      <w:r>
-        <w:t>accessible</w:t>
-      </w:r>
-      <w:r>
-        <w:t xml:space="preserve"> remotely via a local TCP server running on the CloudGate (See </w:t>
-      </w:r>
-      <w:r>
-        <w:fldChar w:fldCharType="begin"/>
-      </w:r>
-      <w:r>
-        <w:instrText xml:space="preserve"> REF _Ref424126157 \h </w:instrText>
-      </w:r>
-      <w:r>
-        <w:fldChar w:fldCharType="separate"/>
-      </w:r>
-      <w:r>
-        <w:t xml:space="preserve">Figure </w:t>
-      </w:r>
-      <w:r>
-        <w:rPr>
-          <w:noProof/>
-        </w:rPr>
-        <w:t>6</w:t>
-      </w:r>
-      <w:r>
-        <w:fldChar w:fldCharType="end"/>
-      </w:r>
-      <w:r>
-        <w:t xml:space="preserve">) or a remote TCP server, </w:t>
-      </w:r>
-      <w:r>
-        <w:t xml:space="preserve">running </w:t>
-      </w:r>
-      <w:r>
-        <w:t>at</w:t>
-      </w:r>
-      <w:r>
-        <w:t xml:space="preserve"> another location (See </w:t>
-      </w:r>
-      <w:r>
-        <w:fldChar w:fldCharType="begin"/>
-      </w:r>
-      <w:r>
-        <w:instrText xml:space="preserve"> REF _Ref424126265 \h </w:instrText>
-      </w:r>
-      <w:r>
-        <w:fldChar w:fldCharType="separate"/>
-      </w:r>
-      <w:r>
-        <w:t xml:space="preserve">Figure </w:t>
-      </w:r>
-      <w:r>
-        <w:rPr>
-          <w:noProof/>
-        </w:rPr>
-        <w:t>7</w:t>
-      </w:r>
-      <w:r>
-        <w:fldChar w:fldCharType="end"/>
-      </w:r>
-      <w:r>
-        <w:t>).</w:t>
+      <w:bookmarkEnd w:id="7"/>
+      <w:r>
+        <w:t>: New modbus poll node configuration.</w:t>
       </w:r>
     </w:p>
     <w:p>
-      <w:pPr>
-        <w:pStyle w:val="ListParagraph"/>
-        <w:numPr>
-          <w:ilvl w:val="0"/>
-          <w:numId w:val="0"/>
-        </w:numPr>
-        <w:ind w:left="720"/>
-      </w:pPr>
+      <w:r>
+        <w:t>The first item that needs to be changed is the serial configuration to match the one from the Modbus RTU device. For this, click on the pencil icon to edit the port configuration (To change the serial port selected, click on the magnifying glass):</w:t>
+      </w:r>
     </w:p>
     <w:p>
       <w:pPr>
-        <w:pStyle w:val="ListParagraph"/>
         <w:keepNext/>
-        <w:numPr>
-          <w:ilvl w:val="0"/>
-          <w:numId w:val="0"/>
-        </w:numPr>
         <w:jc w:val="center"/>
       </w:pPr>
       <w:r>
-        <w:lastRenderedPageBreak/>
         <w:drawing>
           <wp:inline distT="0" distB="0" distL="0" distR="0">
-            <wp:extent cx="5399198" cy="6400800"/>
-            <wp:effectExtent l="19050" t="0" r="0" b="0"/>
-            <wp:docPr id="13" name="Picture 7"/>
+            <wp:extent cx="2889653" cy="3286665"/>
+            <wp:effectExtent l="19050" t="0" r="5947" b="0"/>
+            <wp:docPr id="27" name="Picture 7"/>
             <wp:cNvGraphicFramePr>
               <a:graphicFrameLocks xmlns:a="http://schemas.openxmlformats.org/drawingml/2006/main" noChangeAspect="1"/>
             </wp:cNvGraphicFramePr>
@@ -1512,7 +1801,7 @@
                   <pic:spPr bwMode="auto">
                     <a:xfrm>
                       <a:off x="0" y="0"/>
-                      <a:ext cx="5405113" cy="6407812"/>
+                      <a:ext cx="2892973" cy="3290441"/>
                     </a:xfrm>
                     <a:prstGeom prst="rect">
                       <a:avLst/>
@@ -1536,7 +1825,6 @@
       <w:pPr>
         <w:pStyle w:val="Caption"/>
       </w:pPr>
-      <w:bookmarkStart w:id="4" w:name="_Ref424126157"/>
       <w:r>
         <w:t xml:space="preserve">Figure </w:t>
       </w:r>
@@ -1548,9 +1836,97 @@
           <w:t>6</w:t>
         </w:r>
       </w:fldSimple>
-      <w:bookmarkEnd w:id="4"/>
-      <w:r>
-        <w:t>: Serial to local TCP server.</w:t>
+      <w:r>
+        <w:t>: Serial configuration for the RS485 interface.</w:t>
+      </w:r>
+    </w:p>
+    <w:p>
+      <w:pPr>
+        <w:jc w:val="left"/>
+      </w:pPr>
+      <w:r>
+        <w:lastRenderedPageBreak/>
+        <w:t>After making sure the serial port is correctly updated, let's focus on the Modbus part of the polling:</w:t>
+      </w:r>
+    </w:p>
+    <w:p>
+      <w:pPr>
+        <w:pStyle w:val="ListParagraph"/>
+        <w:numPr>
+          <w:ilvl w:val="0"/>
+          <w:numId w:val="24"/>
+        </w:numPr>
+      </w:pPr>
+      <w:r>
+        <w:t>We need to change the "Operation" from "Read coils" to "Read holding Registers"</w:t>
+      </w:r>
+    </w:p>
+    <w:p>
+      <w:pPr>
+        <w:pStyle w:val="ListParagraph"/>
+        <w:numPr>
+          <w:ilvl w:val="0"/>
+          <w:numId w:val="24"/>
+        </w:numPr>
+      </w:pPr>
+      <w:r>
+        <w:t>Change the "Slave id" parameter to 1 since the slave id of the Modbus RTU device is 1.</w:t>
+      </w:r>
+    </w:p>
+    <w:p>
+      <w:pPr>
+        <w:pStyle w:val="ListParagraph"/>
+        <w:numPr>
+          <w:ilvl w:val="0"/>
+          <w:numId w:val="24"/>
+        </w:numPr>
+      </w:pPr>
+      <w:r>
+        <w:t>Change the "Start at" parameter to 0. Zero is normally the first holding register on a Modbus device. In our case 0 points to register 1.</w:t>
+      </w:r>
+    </w:p>
+    <w:p>
+      <w:pPr>
+        <w:pStyle w:val="ListParagraph"/>
+        <w:numPr>
+          <w:ilvl w:val="0"/>
+          <w:numId w:val="24"/>
+        </w:numPr>
+      </w:pPr>
+      <w:r>
+        <w:t>Change the "Read" parameter to 4 since we are reading 4 consecutive holding registers. If there is a need to read non-consecutive registers, then the best way is by using multiple 'modbus poll" nodes.</w:t>
+      </w:r>
+    </w:p>
+    <w:p>
+      <w:pPr>
+        <w:pStyle w:val="ListParagraph"/>
+        <w:numPr>
+          <w:ilvl w:val="0"/>
+          <w:numId w:val="24"/>
+        </w:numPr>
+      </w:pPr>
+      <w:r>
+        <w:t>For this example we are going to ke</w:t>
+      </w:r>
+      <w:r>
+        <w:t xml:space="preserve">et the "Poll Rate", "Send" and "Output" parameters to their default values. </w:t>
+      </w:r>
+    </w:p>
+    <w:p>
+      <w:pPr>
+        <w:pStyle w:val="ListParagraph"/>
+        <w:numPr>
+          <w:ilvl w:val="0"/>
+          <w:numId w:val="24"/>
+        </w:numPr>
+      </w:pPr>
+      <w:r>
+        <w:t>Change the "Name" parameter of the node to "Modbus_poll".</w:t>
+      </w:r>
+    </w:p>
+    <w:p>
+      <w:r>
+        <w:t>The configuration of the "modbus poll" node should look like the following:</w:t>
       </w:r>
     </w:p>
     <w:p>
@@ -1562,12 +1938,11 @@
         <w:rPr>
           <w:noProof/>
         </w:rPr>
-        <w:lastRenderedPageBreak/>
         <w:drawing>
           <wp:inline distT="0" distB="0" distL="0" distR="0">
-            <wp:extent cx="5301685" cy="6530196"/>
-            <wp:effectExtent l="19050" t="0" r="0" b="0"/>
-            <wp:docPr id="14" name="Picture 10"/>
+            <wp:extent cx="3746703" cy="4175185"/>
+            <wp:effectExtent l="19050" t="0" r="6147" b="0"/>
+            <wp:docPr id="24" name="Picture 10"/>
             <wp:cNvGraphicFramePr>
               <a:graphicFrameLocks xmlns:a="http://schemas.openxmlformats.org/drawingml/2006/main" noChangeAspect="1"/>
             </wp:cNvGraphicFramePr>
@@ -1590,7 +1965,7 @@
                   <pic:spPr bwMode="auto">
                     <a:xfrm>
                       <a:off x="0" y="0"/>
-                      <a:ext cx="5304236" cy="6533338"/>
+                      <a:ext cx="3755040" cy="4184476"/>
                     </a:xfrm>
                     <a:prstGeom prst="rect">
                       <a:avLst/>
@@ -1614,7 +1989,6 @@
       <w:pPr>
         <w:pStyle w:val="Caption"/>
       </w:pPr>
-      <w:bookmarkStart w:id="5" w:name="_Ref424126265"/>
       <w:r>
         <w:t xml:space="preserve">Figure </w:t>
       </w:r>
@@ -1626,39 +2000,21 @@
           <w:t>7</w:t>
         </w:r>
       </w:fldSimple>
-      <w:bookmarkEnd w:id="5"/>
-      <w:r>
-        <w:t xml:space="preserve">: </w:t>
-      </w:r>
-      <w:r>
-        <w:t xml:space="preserve">Serial to </w:t>
-      </w:r>
-      <w:r>
-        <w:t>Remote</w:t>
-      </w:r>
-      <w:r>
-        <w:t xml:space="preserve"> TCP server.</w:t>
+      <w:r>
+        <w:t>: Modbus poll node configured.</w:t>
       </w:r>
     </w:p>
     <w:p>
       <w:r>
-        <w:t>On both configurations, one can find the configuration of the serial interface (</w:t>
-      </w:r>
-      <w:r>
-        <w:rPr>
-          <w:b/>
-          <w:i/>
-        </w:rPr>
-        <w:t>Serial port settings</w:t>
-      </w:r>
-      <w:r>
-        <w:rPr>
-          <w:i/>
-        </w:rPr>
-        <w:t>)</w:t>
-      </w:r>
-      <w:r>
-        <w:t>:</w:t>
+        <w:t>Click on "OK" to close the node configuration.</w:t>
+      </w:r>
+    </w:p>
+    <w:p/>
+    <w:p/>
+    <w:p>
+      <w:r>
+        <w:lastRenderedPageBreak/>
+        <w:t>Now it is time to add the "modbus extract" node and edit its content:</w:t>
       </w:r>
     </w:p>
     <w:p>
@@ -1666,11 +2022,11 @@
         <w:pStyle w:val="ListParagraph"/>
         <w:numPr>
           <w:ilvl w:val="0"/>
-          <w:numId w:val="21"/>
+          <w:numId w:val="25"/>
         </w:numPr>
       </w:pPr>
       <w:r>
-        <w:t>Baud rate</w:t>
+        <w:t>Change the "Name" of the node to something descripting like "Extraction"</w:t>
       </w:r>
     </w:p>
     <w:p>
@@ -1678,11 +2034,11 @@
         <w:pStyle w:val="ListParagraph"/>
         <w:numPr>
           <w:ilvl w:val="0"/>
-          <w:numId w:val="21"/>
+          <w:numId w:val="25"/>
         </w:numPr>
       </w:pPr>
       <w:r>
-        <w:t>Data bits</w:t>
+        <w:t>Add a new extraction by clicking on the little button on the bottom left corner corner.</w:t>
       </w:r>
     </w:p>
     <w:p>
@@ -1690,11 +2046,11 @@
         <w:pStyle w:val="ListParagraph"/>
         <w:numPr>
           <w:ilvl w:val="0"/>
-          <w:numId w:val="21"/>
+          <w:numId w:val="25"/>
         </w:numPr>
       </w:pPr>
       <w:r>
-        <w:t>Stops bits</w:t>
+        <w:t>The first extraction will start reading at byte 1, we will read 1 register and interpret it as a 16 bit unsigned integer, we will not change the order of the byters received (AB). Then as mentioned on the description of the value, it needs to be divided by 10 (multiply by 0.1). The last part is to change the name of the value being extracted (Temp).</w:t>
       </w:r>
     </w:p>
     <w:p>
@@ -1702,11 +2058,11 @@
         <w:pStyle w:val="ListParagraph"/>
         <w:numPr>
           <w:ilvl w:val="0"/>
-          <w:numId w:val="21"/>
+          <w:numId w:val="25"/>
         </w:numPr>
       </w:pPr>
       <w:r>
-        <w:t>Parity</w:t>
+        <w:t>Add a second extraction for the humidity value. That one will start at byte 3 (default since we are reading registers of 2 bytes in size), we will read 1 register and interpret is as a 16 bit unsigned integer and we will not change the order of the bytes. We are going to change the name of the value (Hum).</w:t>
       </w:r>
     </w:p>
     <w:p>
@@ -1714,66 +2070,45 @@
         <w:pStyle w:val="ListParagraph"/>
         <w:numPr>
           <w:ilvl w:val="0"/>
-          <w:numId w:val="21"/>
+          <w:numId w:val="25"/>
         </w:numPr>
       </w:pPr>
       <w:r>
-        <w:t>Flow control</w:t>
+        <w:t>Add a third extraction that will be the same as the one for the humidity value. The only difference is the starting point and the name of the value (RPM).</w:t>
       </w:r>
     </w:p>
     <w:p>
-      <w:r>
-        <w:lastRenderedPageBreak/>
-        <w:t>These settings need to match the setting of the device connected to the serial interface.</w:t>
+      <w:pPr>
+        <w:pStyle w:val="ListParagraph"/>
+        <w:numPr>
+          <w:ilvl w:val="0"/>
+          <w:numId w:val="25"/>
+        </w:numPr>
+      </w:pPr>
+      <w:r>
+        <w:t>The last extraction will be for the current. It starts at byte 7 and we are reading 1 register interpreted as 16 bit unsinged register, but for this item we are going to change the byte order from AB to BA (simply because the specification of our Modbus RTU device specifies that the byte order is inverted). We now need to device the value by 100 (Multiply by 0.01) and change the name of the value (Curr).</w:t>
       </w:r>
     </w:p>
     <w:p>
-      <w:r>
-        <w:t xml:space="preserve">On </w:t>
-      </w:r>
-      <w:r>
-        <w:fldChar w:fldCharType="begin"/>
-      </w:r>
-      <w:r>
-        <w:instrText xml:space="preserve"> REF _Ref424126157 \h </w:instrText>
-      </w:r>
-      <w:r>
-        <w:fldChar w:fldCharType="separate"/>
-      </w:r>
-      <w:r>
-        <w:t xml:space="preserve">Figure </w:t>
-      </w:r>
-      <w:r>
-        <w:rPr>
-          <w:noProof/>
-        </w:rPr>
-        <w:t>6</w:t>
-      </w:r>
-      <w:r>
-        <w:fldChar w:fldCharType="end"/>
-      </w:r>
-      <w:r>
-        <w:t xml:space="preserve">, the CloudGate is running a local TCP server that will listen for incoming connections and forward them to the serial port. The Port number of the TCP server is, by default, </w:t>
-      </w:r>
-      <w:r>
-        <w:rPr>
-          <w:b/>
-        </w:rPr>
-        <w:t>8889</w:t>
-      </w:r>
-      <w:r>
-        <w:t>, but it can be changed</w:t>
-      </w:r>
-      <w:r>
-        <w:t xml:space="preserve"> by the customer at any moment.</w:t>
-      </w:r>
+      <w:pPr>
+        <w:pStyle w:val="ListParagraph"/>
+        <w:numPr>
+          <w:ilvl w:val="0"/>
+          <w:numId w:val="0"/>
+        </w:numPr>
+        <w:ind w:left="720"/>
+      </w:pPr>
     </w:p>
     <w:p>
-      <w:r>
-        <w:t>I</w:t>
-      </w:r>
-      <w:r>
-        <w:t>f access from the WAN interface (internet) is needed, an appropriate firewall rule needs to be in place to allow the connection to the port:</w:t>
+      <w:pPr>
+        <w:pStyle w:val="ListParagraph"/>
+        <w:numPr>
+          <w:ilvl w:val="0"/>
+          <w:numId w:val="0"/>
+        </w:numPr>
+      </w:pPr>
+      <w:r>
+        <w:t>The configuration of the "modbus extract" node should look like the following:</w:t>
       </w:r>
     </w:p>
     <w:p>
@@ -1787,9 +2122,9 @@
         </w:rPr>
         <w:drawing>
           <wp:inline distT="0" distB="0" distL="0" distR="0">
-            <wp:extent cx="3242963" cy="2846567"/>
+            <wp:extent cx="4104377" cy="3795518"/>
             <wp:effectExtent l="19050" t="0" r="0" b="0"/>
-            <wp:docPr id="4" name="Picture 4"/>
+            <wp:docPr id="32" name="Picture 22"/>
             <wp:cNvGraphicFramePr>
               <a:graphicFrameLocks xmlns:a="http://schemas.openxmlformats.org/drawingml/2006/main" noChangeAspect="1"/>
             </wp:cNvGraphicFramePr>
@@ -1797,7 +2132,7 @@
               <a:graphicData uri="http://schemas.openxmlformats.org/drawingml/2006/picture">
                 <pic:pic xmlns:pic="http://schemas.openxmlformats.org/drawingml/2006/picture">
                   <pic:nvPicPr>
-                    <pic:cNvPr id="0" name="Picture 4"/>
+                    <pic:cNvPr id="0" name="Picture 22"/>
                     <pic:cNvPicPr>
                       <a:picLocks noChangeAspect="1" noChangeArrowheads="1"/>
                     </pic:cNvPicPr>
@@ -1812,7 +2147,7 @@
                   <pic:spPr bwMode="auto">
                     <a:xfrm>
                       <a:off x="0" y="0"/>
-                      <a:ext cx="3244844" cy="2848218"/>
+                      <a:ext cx="4114346" cy="3804737"/>
                     </a:xfrm>
                     <a:prstGeom prst="rect">
                       <a:avLst/>
@@ -1848,153 +2183,18 @@
         </w:r>
       </w:fldSimple>
       <w:r>
-        <w:t>: Inbound port forwarding rule.</w:t>
+        <w:t>: Modbus extract node configured.</w:t>
       </w:r>
     </w:p>
     <w:p>
-      <w:pPr>
-        <w:rPr>
-          <w:color w:val="FF0000"/>
-        </w:rPr>
-      </w:pPr>
-      <w:r>
-        <w:rPr>
-          <w:b/>
-          <w:color w:val="FF0000"/>
-        </w:rPr>
-        <w:t>NOTE:</w:t>
-      </w:r>
-      <w:r>
-        <w:rPr>
-          <w:color w:val="FF0000"/>
-        </w:rPr>
-        <w:t xml:space="preserve"> </w:t>
-      </w:r>
-      <w:r>
-        <w:rPr>
-          <w:color w:val="FF0000"/>
-        </w:rPr>
-        <w:t xml:space="preserve">Recent versions of LuvitRED already open a firewall hole to allow remote access from the WAN interface. This can be verified </w:t>
-      </w:r>
-      <w:r>
-        <w:rPr>
-          <w:color w:val="FF0000"/>
-        </w:rPr>
-        <w:t>only under the advanced editor, not on the basic interface</w:t>
-      </w:r>
-      <w:r>
-        <w:rPr>
-          <w:color w:val="FF0000"/>
-        </w:rPr>
-        <w:t xml:space="preserve"> (see section </w:t>
-      </w:r>
-      <w:r>
-        <w:rPr>
-          <w:color w:val="FF0000"/>
-        </w:rPr>
-        <w:fldChar w:fldCharType="begin"/>
-      </w:r>
-      <w:r>
-        <w:rPr>
-          <w:color w:val="FF0000"/>
-        </w:rPr>
-        <w:instrText xml:space="preserve"> REF _Ref425762821 \n \h </w:instrText>
-      </w:r>
-      <w:r>
-        <w:rPr>
-          <w:color w:val="FF0000"/>
-        </w:rPr>
-      </w:r>
-      <w:r>
-        <w:rPr>
-          <w:color w:val="FF0000"/>
-        </w:rPr>
-        <w:fldChar w:fldCharType="separate"/>
-      </w:r>
-      <w:r>
-        <w:rPr>
-          <w:color w:val="FF0000"/>
-        </w:rPr>
-        <w:t>3.2</w:t>
-      </w:r>
-      <w:r>
-        <w:rPr>
-          <w:color w:val="FF0000"/>
-        </w:rPr>
-        <w:fldChar w:fldCharType="end"/>
-      </w:r>
-      <w:r>
-        <w:rPr>
-          <w:color w:val="FF0000"/>
-        </w:rPr>
-        <w:t>)</w:t>
-      </w:r>
-      <w:r>
-        <w:rPr>
-          <w:color w:val="FF0000"/>
-        </w:rPr>
-        <w:t>.</w:t>
+      <w:r>
+        <w:t>Click on "OK" to close the node configuration.</w:t>
       </w:r>
     </w:p>
     <w:p>
       <w:r>
-        <w:t>In</w:t>
-      </w:r>
-      <w:r>
-        <w:t xml:space="preserve"> </w:t>
-      </w:r>
-      <w:r>
-        <w:fldChar w:fldCharType="begin"/>
-      </w:r>
-      <w:r>
-        <w:instrText xml:space="preserve"> REF _Ref424126265 \h </w:instrText>
-      </w:r>
-      <w:r>
-        <w:fldChar w:fldCharType="separate"/>
-      </w:r>
-      <w:r>
-        <w:t xml:space="preserve">Figure </w:t>
-      </w:r>
-      <w:r>
-        <w:rPr>
-          <w:noProof/>
-        </w:rPr>
-        <w:t>7</w:t>
-      </w:r>
-      <w:r>
-        <w:fldChar w:fldCharType="end"/>
-      </w:r>
-      <w:r>
-        <w:t>, the CloudGate will connect to a remote TCP server running on the specified port and send all the information that arrives from the device connected to the serial interface.</w:t>
-      </w:r>
-    </w:p>
-    <w:p>
-      <w:pPr>
-        <w:pStyle w:val="Heading1"/>
-      </w:pPr>
-      <w:bookmarkStart w:id="6" w:name="_Ref424543360"/>
-      <w:bookmarkStart w:id="7" w:name="_Toc426357725"/>
-      <w:r>
         <w:lastRenderedPageBreak/>
-        <w:t xml:space="preserve">Modifying the </w:t>
-      </w:r>
-      <w:r>
-        <w:t xml:space="preserve">configuration </w:t>
-      </w:r>
-      <w:r>
-        <w:t>under the Advanced Editor.</w:t>
-      </w:r>
-      <w:bookmarkEnd w:id="7"/>
-    </w:p>
-    <w:p>
-      <w:r>
-        <w:t xml:space="preserve">After configuring the serial port under the basic interface, one can go to the Advance Editor and edit </w:t>
-      </w:r>
-      <w:r>
-        <w:t>the</w:t>
-      </w:r>
-      <w:r>
-        <w:t xml:space="preserve"> configuration. The configuration made on the basic interface will be reflected under the Advanced editor in the following way:</w:t>
+        <w:t>Now, for the last part, let's drop a debug node and connect the three nodes the following way:</w:t>
       </w:r>
     </w:p>
     <w:p>
@@ -2008,9 +2208,9 @@
         </w:rPr>
         <w:drawing>
           <wp:inline distT="0" distB="0" distL="0" distR="0">
-            <wp:extent cx="2462893" cy="1357545"/>
-            <wp:effectExtent l="19050" t="0" r="0" b="0"/>
-            <wp:docPr id="3" name="Picture 13"/>
+            <wp:extent cx="4432180" cy="595223"/>
+            <wp:effectExtent l="19050" t="0" r="6470" b="0"/>
+            <wp:docPr id="33" name="Picture 25"/>
             <wp:cNvGraphicFramePr>
               <a:graphicFrameLocks xmlns:a="http://schemas.openxmlformats.org/drawingml/2006/main" noChangeAspect="1"/>
             </wp:cNvGraphicFramePr>
@@ -2018,14 +2218,14 @@
               <a:graphicData uri="http://schemas.openxmlformats.org/drawingml/2006/picture">
                 <pic:pic xmlns:pic="http://schemas.openxmlformats.org/drawingml/2006/picture">
                   <pic:nvPicPr>
-                    <pic:cNvPr id="0" name="Picture 13"/>
+                    <pic:cNvPr id="0" name="Picture 25"/>
                     <pic:cNvPicPr>
                       <a:picLocks noChangeAspect="1" noChangeArrowheads="1"/>
                     </pic:cNvPicPr>
                   </pic:nvPicPr>
                   <pic:blipFill>
                     <a:blip r:embed="rId19"/>
-                    <a:srcRect/>
+                    <a:srcRect l="9360" t="39189" r="10179" b="37500"/>
                     <a:stretch>
                       <a:fillRect/>
                     </a:stretch>
@@ -2033,7 +2233,7 @@
                   <pic:spPr bwMode="auto">
                     <a:xfrm>
                       <a:off x="0" y="0"/>
-                      <a:ext cx="2464757" cy="1358573"/>
+                      <a:ext cx="4432180" cy="595223"/>
                     </a:xfrm>
                     <a:prstGeom prst="rect">
                       <a:avLst/>
@@ -2069,43 +2269,12 @@
         </w:r>
       </w:fldSimple>
       <w:r>
-        <w:t>: Same configuration under Advanced editor.</w:t>
+        <w:t>: Final configuration.</w:t>
       </w:r>
     </w:p>
     <w:p>
-      <w:pPr>
-        <w:pStyle w:val="Heading2"/>
-      </w:pPr>
-      <w:bookmarkStart w:id="8" w:name="_Ref425766799"/>
-      <w:bookmarkStart w:id="9" w:name="_Toc426357726"/>
-      <w:r>
-        <w:t>S</w:t>
-      </w:r>
-      <w:r>
-        <w:t>erial interface from RS232 to RS485</w:t>
-      </w:r>
-      <w:bookmarkEnd w:id="8"/>
-      <w:bookmarkEnd w:id="9"/>
-    </w:p>
-    <w:p>
-      <w:r>
-        <w:t>Double</w:t>
-      </w:r>
-      <w:r>
-        <w:t xml:space="preserve"> click on the </w:t>
-      </w:r>
-      <w:r>
-        <w:rPr>
-          <w:b/>
-          <w:i/>
-        </w:rPr>
-        <w:t>serialin</w:t>
-      </w:r>
-      <w:r>
-        <w:t xml:space="preserve"> node</w:t>
-      </w:r>
-      <w:r>
-        <w:t>:</w:t>
+      <w:r>
+        <w:t>At this point, the "Modbus_Poll" node should be getting values from the Modbus RTU device via the RS485 inteface, then it is passing those values to the "Extraction" node which is performing the extraction of the values and the we are printing these values to the debug tab on LuvitRED:</w:t>
       </w:r>
     </w:p>
     <w:p>
@@ -2119,9 +2288,9 @@
         </w:rPr>
         <w:drawing>
           <wp:inline distT="0" distB="0" distL="0" distR="0">
-            <wp:extent cx="2048290" cy="1005846"/>
-            <wp:effectExtent l="19050" t="0" r="9110" b="0"/>
-            <wp:docPr id="8" name="Picture 10"/>
+            <wp:extent cx="4598396" cy="3234905"/>
+            <wp:effectExtent l="19050" t="0" r="0" b="0"/>
+            <wp:docPr id="34" name="Picture 28"/>
             <wp:cNvGraphicFramePr>
               <a:graphicFrameLocks xmlns:a="http://schemas.openxmlformats.org/drawingml/2006/main" noChangeAspect="1"/>
             </wp:cNvGraphicFramePr>
@@ -2129,7 +2298,7 @@
               <a:graphicData uri="http://schemas.openxmlformats.org/drawingml/2006/picture">
                 <pic:pic xmlns:pic="http://schemas.openxmlformats.org/drawingml/2006/picture">
                   <pic:nvPicPr>
-                    <pic:cNvPr id="0" name="Picture 10"/>
+                    <pic:cNvPr id="0" name="Picture 28"/>
                     <pic:cNvPicPr>
                       <a:picLocks noChangeAspect="1" noChangeArrowheads="1"/>
                     </pic:cNvPicPr>
@@ -2144,7 +2313,7 @@
                   <pic:spPr bwMode="auto">
                     <a:xfrm>
                       <a:off x="0" y="0"/>
-                      <a:ext cx="2048290" cy="1005846"/>
+                      <a:ext cx="4602899" cy="3238073"/>
                     </a:xfrm>
                     <a:prstGeom prst="rect">
                       <a:avLst/>
@@ -2180,1672 +2349,15 @@
         </w:r>
       </w:fldSimple>
       <w:r>
-        <w:t>: Serial node general configuration.</w:t>
-      </w:r>
-    </w:p>
-    <w:p>
-      <w:r>
-        <w:t>One can access the serial interface configuration by clicking on the pencil icon:</w:t>
-      </w:r>
-    </w:p>
-    <w:p>
-      <w:pPr>
-        <w:keepNext/>
-        <w:jc w:val="center"/>
-      </w:pPr>
-      <w:r>
-        <w:rPr>
-          <w:noProof/>
-        </w:rPr>
-        <w:drawing>
-          <wp:inline distT="0" distB="0" distL="0" distR="0">
-            <wp:extent cx="2517416" cy="2547646"/>
-            <wp:effectExtent l="19050" t="0" r="0" b="0"/>
-            <wp:docPr id="12" name="Picture 13"/>
-            <wp:cNvGraphicFramePr>
-              <a:graphicFrameLocks xmlns:a="http://schemas.openxmlformats.org/drawingml/2006/main" noChangeAspect="1"/>
-            </wp:cNvGraphicFramePr>
-            <a:graphic xmlns:a="http://schemas.openxmlformats.org/drawingml/2006/main">
-              <a:graphicData uri="http://schemas.openxmlformats.org/drawingml/2006/picture">
-                <pic:pic xmlns:pic="http://schemas.openxmlformats.org/drawingml/2006/picture">
-                  <pic:nvPicPr>
-                    <pic:cNvPr id="0" name="Picture 13"/>
-                    <pic:cNvPicPr>
-                      <a:picLocks noChangeAspect="1" noChangeArrowheads="1"/>
-                    </pic:cNvPicPr>
-                  </pic:nvPicPr>
-                  <pic:blipFill>
-                    <a:blip r:embed="rId21"/>
-                    <a:srcRect/>
-                    <a:stretch>
-                      <a:fillRect/>
-                    </a:stretch>
-                  </pic:blipFill>
-                  <pic:spPr bwMode="auto">
-                    <a:xfrm>
-                      <a:off x="0" y="0"/>
-                      <a:ext cx="2528343" cy="2558704"/>
-                    </a:xfrm>
-                    <a:prstGeom prst="rect">
-                      <a:avLst/>
-                    </a:prstGeom>
-                    <a:noFill/>
-                    <a:ln w="9525">
-                      <a:noFill/>
-                      <a:miter lim="800000"/>
-                      <a:headEnd/>
-                      <a:tailEnd/>
-                    </a:ln>
-                  </pic:spPr>
-                </pic:pic>
-              </a:graphicData>
-            </a:graphic>
-          </wp:inline>
-        </w:drawing>
-      </w:r>
-    </w:p>
-    <w:p>
-      <w:pPr>
-        <w:pStyle w:val="Caption"/>
-      </w:pPr>
-      <w:r>
-        <w:t xml:space="preserve">Figure </w:t>
-      </w:r>
-      <w:fldSimple w:instr=" SEQ Figure \* ARABIC ">
-        <w:r>
-          <w:rPr>
-            <w:noProof/>
-          </w:rPr>
-          <w:t>11</w:t>
-        </w:r>
-      </w:fldSimple>
-      <w:r>
-        <w:t>: Serial interface configuration.</w:t>
-      </w:r>
-    </w:p>
-    <w:p>
-      <w:r>
-        <w:lastRenderedPageBreak/>
-        <w:t>Clicking on the magnifying glass will give access to the interface selection:</w:t>
-      </w:r>
-    </w:p>
-    <w:p>
-      <w:pPr>
-        <w:keepNext/>
-        <w:jc w:val="center"/>
-      </w:pPr>
-      <w:r>
-        <w:rPr>
-          <w:noProof/>
-        </w:rPr>
-        <w:drawing>
-          <wp:inline distT="0" distB="0" distL="0" distR="0">
-            <wp:extent cx="2883176" cy="854440"/>
-            <wp:effectExtent l="19050" t="0" r="0" b="0"/>
-            <wp:docPr id="16" name="Picture 16"/>
-            <wp:cNvGraphicFramePr>
-              <a:graphicFrameLocks xmlns:a="http://schemas.openxmlformats.org/drawingml/2006/main" noChangeAspect="1"/>
-            </wp:cNvGraphicFramePr>
-            <a:graphic xmlns:a="http://schemas.openxmlformats.org/drawingml/2006/main">
-              <a:graphicData uri="http://schemas.openxmlformats.org/drawingml/2006/picture">
-                <pic:pic xmlns:pic="http://schemas.openxmlformats.org/drawingml/2006/picture">
-                  <pic:nvPicPr>
-                    <pic:cNvPr id="0" name="Picture 16"/>
-                    <pic:cNvPicPr>
-                      <a:picLocks noChangeAspect="1" noChangeArrowheads="1"/>
-                    </pic:cNvPicPr>
-                  </pic:nvPicPr>
-                  <pic:blipFill>
-                    <a:blip r:embed="rId22"/>
-                    <a:srcRect/>
-                    <a:stretch>
-                      <a:fillRect/>
-                    </a:stretch>
-                  </pic:blipFill>
-                  <pic:spPr bwMode="auto">
-                    <a:xfrm>
-                      <a:off x="0" y="0"/>
-                      <a:ext cx="2882822" cy="854335"/>
-                    </a:xfrm>
-                    <a:prstGeom prst="rect">
-                      <a:avLst/>
-                    </a:prstGeom>
-                    <a:noFill/>
-                    <a:ln w="9525">
-                      <a:noFill/>
-                      <a:miter lim="800000"/>
-                      <a:headEnd/>
-                      <a:tailEnd/>
-                    </a:ln>
-                  </pic:spPr>
-                </pic:pic>
-              </a:graphicData>
-            </a:graphic>
-          </wp:inline>
-        </w:drawing>
-      </w:r>
-    </w:p>
-    <w:p>
-      <w:pPr>
-        <w:pStyle w:val="Caption"/>
-      </w:pPr>
-      <w:r>
-        <w:t xml:space="preserve">Figure </w:t>
-      </w:r>
-      <w:fldSimple w:instr=" SEQ Figure \* ARABIC ">
-        <w:r>
-          <w:rPr>
-            <w:noProof/>
-          </w:rPr>
-          <w:t>12</w:t>
-        </w:r>
-      </w:fldSimple>
-      <w:r>
-        <w:t>: Interface selection.</w:t>
-      </w:r>
-    </w:p>
-    <w:p>
-      <w:r>
-        <w:t xml:space="preserve">Selecting the </w:t>
-      </w:r>
-      <w:r>
-        <w:rPr>
-          <w:b/>
-          <w:i/>
-        </w:rPr>
-        <w:t>/dev/ttySP4</w:t>
-      </w:r>
-      <w:r>
-        <w:t xml:space="preserve"> interface will modify the configuration to work with the RS485 interface instead of the RS232 interface.</w:t>
-      </w:r>
-    </w:p>
-    <w:p>
-      <w:r>
-        <w:t>Click on Update, then on OK and then on Deploy (at the top right corner).</w:t>
-      </w:r>
-    </w:p>
-    <w:p>
-      <w:pPr>
-        <w:pStyle w:val="Heading2"/>
-      </w:pPr>
-      <w:bookmarkStart w:id="10" w:name="_Ref425762821"/>
-      <w:bookmarkStart w:id="11" w:name="_Toc426357727"/>
-      <w:r>
-        <w:t>V</w:t>
-      </w:r>
-      <w:r>
-        <w:t>erifying if firewall hole</w:t>
-      </w:r>
-      <w:r>
-        <w:t xml:space="preserve"> is openned</w:t>
-      </w:r>
-      <w:r>
-        <w:t xml:space="preserve"> by LuvitRED</w:t>
-      </w:r>
-      <w:bookmarkEnd w:id="10"/>
-      <w:bookmarkEnd w:id="11"/>
-    </w:p>
-    <w:p>
-      <w:r>
-        <w:t xml:space="preserve">Double click on the </w:t>
-      </w:r>
-      <w:r>
-        <w:rPr>
-          <w:b/>
-          <w:i/>
-        </w:rPr>
-        <w:t>tcpin</w:t>
-      </w:r>
-      <w:r>
-        <w:t xml:space="preserve"> node:</w:t>
-      </w:r>
-    </w:p>
-    <w:p>
-      <w:pPr>
-        <w:keepNext/>
-        <w:jc w:val="center"/>
-      </w:pPr>
-      <w:r>
-        <w:rPr>
-          <w:noProof/>
-        </w:rPr>
-        <w:drawing>
-          <wp:inline distT="0" distB="0" distL="0" distR="0">
-            <wp:extent cx="2891127" cy="1394148"/>
-            <wp:effectExtent l="19050" t="0" r="4473" b="0"/>
-            <wp:docPr id="20" name="Picture 19"/>
-            <wp:cNvGraphicFramePr>
-              <a:graphicFrameLocks xmlns:a="http://schemas.openxmlformats.org/drawingml/2006/main" noChangeAspect="1"/>
-            </wp:cNvGraphicFramePr>
-            <a:graphic xmlns:a="http://schemas.openxmlformats.org/drawingml/2006/main">
-              <a:graphicData uri="http://schemas.openxmlformats.org/drawingml/2006/picture">
-                <pic:pic xmlns:pic="http://schemas.openxmlformats.org/drawingml/2006/picture">
-                  <pic:nvPicPr>
-                    <pic:cNvPr id="0" name="Picture 19"/>
-                    <pic:cNvPicPr>
-                      <a:picLocks noChangeAspect="1" noChangeArrowheads="1"/>
-                    </pic:cNvPicPr>
-                  </pic:nvPicPr>
-                  <pic:blipFill>
-                    <a:blip r:embed="rId23"/>
-                    <a:srcRect/>
-                    <a:stretch>
-                      <a:fillRect/>
-                    </a:stretch>
-                  </pic:blipFill>
-                  <pic:spPr bwMode="auto">
-                    <a:xfrm>
-                      <a:off x="0" y="0"/>
-                      <a:ext cx="2891127" cy="1394148"/>
-                    </a:xfrm>
-                    <a:prstGeom prst="rect">
-                      <a:avLst/>
-                    </a:prstGeom>
-                    <a:noFill/>
-                    <a:ln w="9525">
-                      <a:noFill/>
-                      <a:miter lim="800000"/>
-                      <a:headEnd/>
-                      <a:tailEnd/>
-                    </a:ln>
-                  </pic:spPr>
-                </pic:pic>
-              </a:graphicData>
-            </a:graphic>
-          </wp:inline>
-        </w:drawing>
-      </w:r>
-    </w:p>
-    <w:p>
-      <w:pPr>
-        <w:pStyle w:val="Caption"/>
-      </w:pPr>
-      <w:r>
-        <w:t xml:space="preserve">Figure </w:t>
-      </w:r>
-      <w:fldSimple w:instr=" SEQ Figure \* ARABIC ">
-        <w:r>
-          <w:rPr>
-            <w:noProof/>
-          </w:rPr>
-          <w:t>13</w:t>
-        </w:r>
-      </w:fldSimple>
-      <w:r>
-        <w:t>: Tcpin node general configuration.</w:t>
-      </w:r>
-    </w:p>
-    <w:p>
-      <w:r>
-        <w:t>One can access the "Endpoint" configuration by clicking on the pencil icon:</w:t>
-      </w:r>
-    </w:p>
-    <w:p>
-      <w:pPr>
-        <w:keepNext/>
-        <w:jc w:val="center"/>
-      </w:pPr>
-      <w:r>
-        <w:rPr>
-          <w:noProof/>
-        </w:rPr>
-        <w:drawing>
-          <wp:inline distT="0" distB="0" distL="0" distR="0">
-            <wp:extent cx="3424208" cy="2655736"/>
-            <wp:effectExtent l="19050" t="0" r="4792" b="0"/>
-            <wp:docPr id="22" name="Picture 22"/>
-            <wp:cNvGraphicFramePr>
-              <a:graphicFrameLocks xmlns:a="http://schemas.openxmlformats.org/drawingml/2006/main" noChangeAspect="1"/>
-            </wp:cNvGraphicFramePr>
-            <a:graphic xmlns:a="http://schemas.openxmlformats.org/drawingml/2006/main">
-              <a:graphicData uri="http://schemas.openxmlformats.org/drawingml/2006/picture">
-                <pic:pic xmlns:pic="http://schemas.openxmlformats.org/drawingml/2006/picture">
-                  <pic:nvPicPr>
-                    <pic:cNvPr id="0" name="Picture 22"/>
-                    <pic:cNvPicPr>
-                      <a:picLocks noChangeAspect="1" noChangeArrowheads="1"/>
-                    </pic:cNvPicPr>
-                  </pic:nvPicPr>
-                  <pic:blipFill>
-                    <a:blip r:embed="rId24"/>
-                    <a:srcRect/>
-                    <a:stretch>
-                      <a:fillRect/>
-                    </a:stretch>
-                  </pic:blipFill>
-                  <pic:spPr bwMode="auto">
-                    <a:xfrm>
-                      <a:off x="0" y="0"/>
-                      <a:ext cx="3424352" cy="2655847"/>
-                    </a:xfrm>
-                    <a:prstGeom prst="rect">
-                      <a:avLst/>
-                    </a:prstGeom>
-                    <a:noFill/>
-                    <a:ln w="9525">
-                      <a:noFill/>
-                      <a:miter lim="800000"/>
-                      <a:headEnd/>
-                      <a:tailEnd/>
-                    </a:ln>
-                  </pic:spPr>
-                </pic:pic>
-              </a:graphicData>
-            </a:graphic>
-          </wp:inline>
-        </w:drawing>
-      </w:r>
-    </w:p>
-    <w:p>
-      <w:pPr>
-        <w:pStyle w:val="Caption"/>
-      </w:pPr>
-      <w:r>
-        <w:t xml:space="preserve">Figure </w:t>
-      </w:r>
-      <w:fldSimple w:instr=" SEQ Figure \* ARABIC ">
-        <w:r>
-          <w:rPr>
-            <w:noProof/>
-          </w:rPr>
-          <w:t>14</w:t>
-        </w:r>
-      </w:fldSimple>
-      <w:r>
-        <w:t>: Endpoint configuration.</w:t>
-      </w:r>
-    </w:p>
-    <w:p>
-      <w:r>
-        <w:lastRenderedPageBreak/>
-        <w:t>Check if the</w:t>
-      </w:r>
-      <w:r>
-        <w:t xml:space="preserve"> configuration</w:t>
-      </w:r>
-      <w:r>
-        <w:t xml:space="preserve"> item called "Automatically open a hole in firewall?" is checked or modify it according to the needs of the configuration.</w:t>
-      </w:r>
-    </w:p>
-    <w:p>
-      <w:pPr>
-        <w:pStyle w:val="Heading2"/>
-      </w:pPr>
-      <w:bookmarkStart w:id="12" w:name="_Toc426357728"/>
-      <w:r>
-        <w:t>I</w:t>
-      </w:r>
-      <w:r>
-        <w:t>nactivity timeout on the TCP node.</w:t>
-      </w:r>
-      <w:bookmarkEnd w:id="12"/>
-    </w:p>
-    <w:p>
-      <w:r>
-        <w:t xml:space="preserve">Open the "Endpoint" configuration as explained on section </w:t>
-      </w:r>
-      <w:r>
-        <w:fldChar w:fldCharType="begin"/>
-      </w:r>
-      <w:r>
-        <w:instrText xml:space="preserve"> REF _Ref425762821 \n \h </w:instrText>
-      </w:r>
-      <w:r>
-        <w:fldChar w:fldCharType="separate"/>
-      </w:r>
-      <w:r>
-        <w:t>3.2</w:t>
-      </w:r>
-      <w:r>
-        <w:fldChar w:fldCharType="end"/>
-      </w:r>
-      <w:r>
-        <w:t>. Once there, add a timeout, in seconds (30 on the example below), on the "After ___ seconds without activity disconnect session" configuration item so that it closes any open connection that is not generating traffic:</w:t>
-      </w:r>
-    </w:p>
-    <w:p>
-      <w:pPr>
-        <w:keepNext/>
-        <w:jc w:val="center"/>
-      </w:pPr>
-      <w:r>
-        <w:rPr>
-          <w:noProof/>
-        </w:rPr>
-        <w:drawing>
-          <wp:inline distT="0" distB="0" distL="0" distR="0">
-            <wp:extent cx="3784274" cy="2949934"/>
-            <wp:effectExtent l="19050" t="0" r="6676" b="0"/>
-            <wp:docPr id="26" name="Picture 25"/>
-            <wp:cNvGraphicFramePr>
-              <a:graphicFrameLocks xmlns:a="http://schemas.openxmlformats.org/drawingml/2006/main" noChangeAspect="1"/>
-            </wp:cNvGraphicFramePr>
-            <a:graphic xmlns:a="http://schemas.openxmlformats.org/drawingml/2006/main">
-              <a:graphicData uri="http://schemas.openxmlformats.org/drawingml/2006/picture">
-                <pic:pic xmlns:pic="http://schemas.openxmlformats.org/drawingml/2006/picture">
-                  <pic:nvPicPr>
-                    <pic:cNvPr id="0" name="Picture 25"/>
-                    <pic:cNvPicPr>
-                      <a:picLocks noChangeAspect="1" noChangeArrowheads="1"/>
-                    </pic:cNvPicPr>
-                  </pic:nvPicPr>
-                  <pic:blipFill>
-                    <a:blip r:embed="rId25"/>
-                    <a:srcRect/>
-                    <a:stretch>
-                      <a:fillRect/>
-                    </a:stretch>
-                  </pic:blipFill>
-                  <pic:spPr bwMode="auto">
-                    <a:xfrm>
-                      <a:off x="0" y="0"/>
-                      <a:ext cx="3788688" cy="2953375"/>
-                    </a:xfrm>
-                    <a:prstGeom prst="rect">
-                      <a:avLst/>
-                    </a:prstGeom>
-                    <a:noFill/>
-                    <a:ln w="9525">
-                      <a:noFill/>
-                      <a:miter lim="800000"/>
-                      <a:headEnd/>
-                      <a:tailEnd/>
-                    </a:ln>
-                  </pic:spPr>
-                </pic:pic>
-              </a:graphicData>
-            </a:graphic>
-          </wp:inline>
-        </w:drawing>
-      </w:r>
-    </w:p>
-    <w:p>
-      <w:pPr>
-        <w:pStyle w:val="Caption"/>
-      </w:pPr>
-      <w:r>
-        <w:t xml:space="preserve">Figure </w:t>
-      </w:r>
-      <w:fldSimple w:instr=" SEQ Figure \* ARABIC ">
-        <w:r>
-          <w:rPr>
-            <w:noProof/>
-          </w:rPr>
-          <w:t>15</w:t>
-        </w:r>
-      </w:fldSimple>
-      <w:r>
-        <w:t>: Adding connection timeout.</w:t>
-      </w:r>
-    </w:p>
-    <w:p>
-      <w:pPr>
-        <w:pStyle w:val="Heading1"/>
-      </w:pPr>
-      <w:bookmarkStart w:id="13" w:name="_Toc426357729"/>
-      <w:r>
-        <w:lastRenderedPageBreak/>
-        <w:t xml:space="preserve">Advanced Editor - </w:t>
-      </w:r>
-      <w:r>
-        <w:t xml:space="preserve">Using </w:t>
-      </w:r>
-      <w:r>
-        <w:t>RS232 and RS485 at the same time</w:t>
-      </w:r>
-      <w:bookmarkEnd w:id="6"/>
-      <w:r>
-        <w:t>.</w:t>
-      </w:r>
-      <w:bookmarkEnd w:id="13"/>
-    </w:p>
-    <w:p>
-      <w:r>
-        <w:t>To reduce deployment time, l</w:t>
-      </w:r>
-      <w:r>
-        <w:t>et's start from the configuration created using the basic interface of LuvitRED for the RS232 interface:</w:t>
-      </w:r>
-    </w:p>
-    <w:p>
-      <w:pPr>
-        <w:keepNext/>
-        <w:jc w:val="center"/>
-      </w:pPr>
-      <w:r>
-        <w:rPr>
-          <w:noProof/>
-        </w:rPr>
-        <w:drawing>
-          <wp:inline distT="0" distB="0" distL="0" distR="0">
-            <wp:extent cx="2278877" cy="1256116"/>
-            <wp:effectExtent l="19050" t="0" r="7123" b="0"/>
-            <wp:docPr id="29" name="Picture 13"/>
-            <wp:cNvGraphicFramePr>
-              <a:graphicFrameLocks xmlns:a="http://schemas.openxmlformats.org/drawingml/2006/main" noChangeAspect="1"/>
-            </wp:cNvGraphicFramePr>
-            <a:graphic xmlns:a="http://schemas.openxmlformats.org/drawingml/2006/main">
-              <a:graphicData uri="http://schemas.openxmlformats.org/drawingml/2006/picture">
-                <pic:pic xmlns:pic="http://schemas.openxmlformats.org/drawingml/2006/picture">
-                  <pic:nvPicPr>
-                    <pic:cNvPr id="0" name="Picture 13"/>
-                    <pic:cNvPicPr>
-                      <a:picLocks noChangeAspect="1" noChangeArrowheads="1"/>
-                    </pic:cNvPicPr>
-                  </pic:nvPicPr>
-                  <pic:blipFill>
-                    <a:blip r:embed="rId19"/>
-                    <a:srcRect/>
-                    <a:stretch>
-                      <a:fillRect/>
-                    </a:stretch>
-                  </pic:blipFill>
-                  <pic:spPr bwMode="auto">
-                    <a:xfrm>
-                      <a:off x="0" y="0"/>
-                      <a:ext cx="2281654" cy="1257647"/>
-                    </a:xfrm>
-                    <a:prstGeom prst="rect">
-                      <a:avLst/>
-                    </a:prstGeom>
-                    <a:noFill/>
-                    <a:ln w="9525">
-                      <a:noFill/>
-                      <a:miter lim="800000"/>
-                      <a:headEnd/>
-                      <a:tailEnd/>
-                    </a:ln>
-                  </pic:spPr>
-                </pic:pic>
-              </a:graphicData>
-            </a:graphic>
-          </wp:inline>
-        </w:drawing>
-      </w:r>
-    </w:p>
-    <w:p>
-      <w:pPr>
-        <w:pStyle w:val="Caption"/>
-      </w:pPr>
-      <w:r>
-        <w:t xml:space="preserve">Figure </w:t>
-      </w:r>
-      <w:fldSimple w:instr=" SEQ Figure \* ARABIC ">
-        <w:r>
-          <w:rPr>
-            <w:noProof/>
-          </w:rPr>
-          <w:t>16</w:t>
-        </w:r>
-      </w:fldSimple>
-      <w:r>
-        <w:t>: Basic configuration (RS232).</w:t>
-      </w:r>
-    </w:p>
-    <w:p>
-      <w:r>
-        <w:t>Click on</w:t>
-      </w:r>
-      <w:r>
-        <w:t xml:space="preserve"> the green </w:t>
-      </w:r>
-      <w:r>
-        <w:rPr>
-          <w:b/>
-          <w:i/>
-        </w:rPr>
-        <w:t>std_serial1</w:t>
-      </w:r>
-      <w:r>
-        <w:rPr>
-          <w:b/>
-          <w:i/>
-        </w:rPr>
-        <w:t xml:space="preserve"> </w:t>
-      </w:r>
-      <w:r>
-        <w:t>node</w:t>
-      </w:r>
-      <w:r>
-        <w:t xml:space="preserve"> and delete the node by using the delete key on the keyboard and then click on Deploy:</w:t>
-      </w:r>
-    </w:p>
-    <w:p>
-      <w:pPr>
-        <w:keepNext/>
-        <w:jc w:val="center"/>
-      </w:pPr>
-      <w:r>
-        <w:rPr>
-          <w:noProof/>
-        </w:rPr>
-        <w:drawing>
-          <wp:inline distT="0" distB="0" distL="0" distR="0">
-            <wp:extent cx="2358390" cy="1383083"/>
-            <wp:effectExtent l="19050" t="0" r="3810" b="0"/>
-            <wp:docPr id="30" name="Picture 28"/>
-            <wp:cNvGraphicFramePr>
-              <a:graphicFrameLocks xmlns:a="http://schemas.openxmlformats.org/drawingml/2006/main" noChangeAspect="1"/>
-            </wp:cNvGraphicFramePr>
-            <a:graphic xmlns:a="http://schemas.openxmlformats.org/drawingml/2006/main">
-              <a:graphicData uri="http://schemas.openxmlformats.org/drawingml/2006/picture">
-                <pic:pic xmlns:pic="http://schemas.openxmlformats.org/drawingml/2006/picture">
-                  <pic:nvPicPr>
-                    <pic:cNvPr id="0" name="Picture 28"/>
-                    <pic:cNvPicPr>
-                      <a:picLocks noChangeAspect="1" noChangeArrowheads="1"/>
-                    </pic:cNvPicPr>
-                  </pic:nvPicPr>
-                  <pic:blipFill>
-                    <a:blip r:embed="rId26"/>
-                    <a:srcRect/>
-                    <a:stretch>
-                      <a:fillRect/>
-                    </a:stretch>
-                  </pic:blipFill>
-                  <pic:spPr bwMode="auto">
-                    <a:xfrm>
-                      <a:off x="0" y="0"/>
-                      <a:ext cx="2360686" cy="1384429"/>
-                    </a:xfrm>
-                    <a:prstGeom prst="rect">
-                      <a:avLst/>
-                    </a:prstGeom>
-                    <a:noFill/>
-                    <a:ln w="9525">
-                      <a:noFill/>
-                      <a:miter lim="800000"/>
-                      <a:headEnd/>
-                      <a:tailEnd/>
-                    </a:ln>
-                  </pic:spPr>
-                </pic:pic>
-              </a:graphicData>
-            </a:graphic>
-          </wp:inline>
-        </w:drawing>
-      </w:r>
-    </w:p>
-    <w:p>
-      <w:pPr>
-        <w:pStyle w:val="Caption"/>
-      </w:pPr>
-      <w:r>
-        <w:t xml:space="preserve">Figure </w:t>
-      </w:r>
-      <w:fldSimple w:instr=" SEQ Figure \* ARABIC ">
-        <w:r>
-          <w:rPr>
-            <w:noProof/>
-          </w:rPr>
-          <w:t>17</w:t>
-        </w:r>
-      </w:fldSimple>
-      <w:r>
-        <w:t>: RS232 configuration without link to basic interface.</w:t>
-      </w:r>
-    </w:p>
-    <w:p>
-      <w:r>
-        <w:t xml:space="preserve">Select all nodes using the mouse pointer and then copy </w:t>
-      </w:r>
-      <w:r>
-        <w:t>the</w:t>
-      </w:r>
-      <w:r>
-        <w:t xml:space="preserve"> node using CTRL+C and paste them again </w:t>
-      </w:r>
-      <w:r>
-        <w:t xml:space="preserve">using CTRL+V </w:t>
-      </w:r>
-      <w:r>
-        <w:t>into the Editor section of LuvitRED:</w:t>
-      </w:r>
-    </w:p>
-    <w:p>
-      <w:pPr>
-        <w:keepNext/>
-        <w:jc w:val="center"/>
-      </w:pPr>
-      <w:r>
-        <w:rPr>
-          <w:noProof/>
-        </w:rPr>
-        <w:drawing>
-          <wp:inline distT="0" distB="0" distL="0" distR="0">
-            <wp:extent cx="2192379" cy="2135535"/>
-            <wp:effectExtent l="19050" t="0" r="0" b="0"/>
-            <wp:docPr id="31" name="Picture 31"/>
-            <wp:cNvGraphicFramePr>
-              <a:graphicFrameLocks xmlns:a="http://schemas.openxmlformats.org/drawingml/2006/main" noChangeAspect="1"/>
-            </wp:cNvGraphicFramePr>
-            <a:graphic xmlns:a="http://schemas.openxmlformats.org/drawingml/2006/main">
-              <a:graphicData uri="http://schemas.openxmlformats.org/drawingml/2006/picture">
-                <pic:pic xmlns:pic="http://schemas.openxmlformats.org/drawingml/2006/picture">
-                  <pic:nvPicPr>
-                    <pic:cNvPr id="0" name="Picture 31"/>
-                    <pic:cNvPicPr>
-                      <a:picLocks noChangeAspect="1" noChangeArrowheads="1"/>
-                    </pic:cNvPicPr>
-                  </pic:nvPicPr>
-                  <pic:blipFill>
-                    <a:blip r:embed="rId27"/>
-                    <a:srcRect/>
-                    <a:stretch>
-                      <a:fillRect/>
-                    </a:stretch>
-                  </pic:blipFill>
-                  <pic:spPr bwMode="auto">
-                    <a:xfrm>
-                      <a:off x="0" y="0"/>
-                      <a:ext cx="2193576" cy="2136701"/>
-                    </a:xfrm>
-                    <a:prstGeom prst="rect">
-                      <a:avLst/>
-                    </a:prstGeom>
-                    <a:noFill/>
-                    <a:ln w="9525">
-                      <a:noFill/>
-                      <a:miter lim="800000"/>
-                      <a:headEnd/>
-                      <a:tailEnd/>
-                    </a:ln>
-                  </pic:spPr>
-                </pic:pic>
-              </a:graphicData>
-            </a:graphic>
-          </wp:inline>
-        </w:drawing>
-      </w:r>
-    </w:p>
-    <w:p>
-      <w:pPr>
-        <w:pStyle w:val="Caption"/>
-      </w:pPr>
-      <w:r>
-        <w:t xml:space="preserve">Figure </w:t>
-      </w:r>
-      <w:fldSimple w:instr=" SEQ Figure \* ARABIC ">
-        <w:r>
-          <w:rPr>
-            <w:noProof/>
-          </w:rPr>
-          <w:t>18</w:t>
-        </w:r>
-      </w:fldSimple>
-      <w:r>
-        <w:t>: Copy and Paste the flow.</w:t>
+        <w:t>: Debug tab output with Modbus values.</w:t>
       </w:r>
     </w:p>
     <w:p/>
     <w:p>
-      <w:r>
-        <w:lastRenderedPageBreak/>
-        <w:t>Let's modify the name of the new nodes in order to avoid problems when editing them</w:t>
-      </w:r>
-      <w:r>
-        <w:t>. To do that simply double click on the node to rename and change the configuration item called "Name"</w:t>
-      </w:r>
-      <w:r>
-        <w:t>:</w:t>
-      </w:r>
-    </w:p>
-    <w:p>
-      <w:pPr>
-        <w:keepNext/>
-        <w:jc w:val="center"/>
-      </w:pPr>
-      <w:r>
-        <w:rPr>
-          <w:noProof/>
-        </w:rPr>
-        <w:drawing>
-          <wp:inline distT="0" distB="0" distL="0" distR="0">
-            <wp:extent cx="3113764" cy="1504869"/>
-            <wp:effectExtent l="19050" t="0" r="0" b="0"/>
-            <wp:docPr id="1" name="Picture 1"/>
-            <wp:cNvGraphicFramePr>
-              <a:graphicFrameLocks xmlns:a="http://schemas.openxmlformats.org/drawingml/2006/main" noChangeAspect="1"/>
-            </wp:cNvGraphicFramePr>
-            <a:graphic xmlns:a="http://schemas.openxmlformats.org/drawingml/2006/main">
-              <a:graphicData uri="http://schemas.openxmlformats.org/drawingml/2006/picture">
-                <pic:pic xmlns:pic="http://schemas.openxmlformats.org/drawingml/2006/picture">
-                  <pic:nvPicPr>
-                    <pic:cNvPr id="0" name="Picture 1"/>
-                    <pic:cNvPicPr>
-                      <a:picLocks noChangeAspect="1" noChangeArrowheads="1"/>
-                    </pic:cNvPicPr>
-                  </pic:nvPicPr>
-                  <pic:blipFill>
-                    <a:blip r:embed="rId28"/>
-                    <a:srcRect/>
-                    <a:stretch>
-                      <a:fillRect/>
-                    </a:stretch>
-                  </pic:blipFill>
-                  <pic:spPr bwMode="auto">
-                    <a:xfrm>
-                      <a:off x="0" y="0"/>
-                      <a:ext cx="3115802" cy="1505854"/>
-                    </a:xfrm>
-                    <a:prstGeom prst="rect">
-                      <a:avLst/>
-                    </a:prstGeom>
-                    <a:noFill/>
-                    <a:ln w="9525">
-                      <a:noFill/>
-                      <a:miter lim="800000"/>
-                      <a:headEnd/>
-                      <a:tailEnd/>
-                    </a:ln>
-                  </pic:spPr>
-                </pic:pic>
-              </a:graphicData>
-            </a:graphic>
-          </wp:inline>
-        </w:drawing>
-      </w:r>
-    </w:p>
-    <w:p>
-      <w:pPr>
-        <w:pStyle w:val="Caption"/>
-      </w:pPr>
-      <w:r>
-        <w:t xml:space="preserve">Figure </w:t>
-      </w:r>
-      <w:fldSimple w:instr=" SEQ Figure \* ARABIC ">
-        <w:r>
-          <w:rPr>
-            <w:noProof/>
-          </w:rPr>
-          <w:t>19</w:t>
-        </w:r>
-      </w:fldSimple>
-      <w:r>
-        <w:t>: Renaming the tcpin node.</w:t>
-      </w:r>
-    </w:p>
-    <w:p>
-      <w:pPr>
-        <w:keepNext/>
-        <w:jc w:val="center"/>
-      </w:pPr>
-      <w:r>
-        <w:rPr>
-          <w:noProof/>
-        </w:rPr>
-        <w:drawing>
-          <wp:inline distT="0" distB="0" distL="0" distR="0">
-            <wp:extent cx="2255024" cy="2142183"/>
-            <wp:effectExtent l="19050" t="0" r="0" b="0"/>
-            <wp:docPr id="77" name="Picture 77"/>
-            <wp:cNvGraphicFramePr>
-              <a:graphicFrameLocks xmlns:a="http://schemas.openxmlformats.org/drawingml/2006/main" noChangeAspect="1"/>
-            </wp:cNvGraphicFramePr>
-            <a:graphic xmlns:a="http://schemas.openxmlformats.org/drawingml/2006/main">
-              <a:graphicData uri="http://schemas.openxmlformats.org/drawingml/2006/picture">
-                <pic:pic xmlns:pic="http://schemas.openxmlformats.org/drawingml/2006/picture">
-                  <pic:nvPicPr>
-                    <pic:cNvPr id="0" name="Picture 77"/>
-                    <pic:cNvPicPr>
-                      <a:picLocks noChangeAspect="1" noChangeArrowheads="1"/>
-                    </pic:cNvPicPr>
-                  </pic:nvPicPr>
-                  <pic:blipFill>
-                    <a:blip r:embed="rId29"/>
-                    <a:srcRect/>
-                    <a:stretch>
-                      <a:fillRect/>
-                    </a:stretch>
-                  </pic:blipFill>
-                  <pic:spPr bwMode="auto">
-                    <a:xfrm>
-                      <a:off x="0" y="0"/>
-                      <a:ext cx="2256393" cy="2143483"/>
-                    </a:xfrm>
-                    <a:prstGeom prst="rect">
-                      <a:avLst/>
-                    </a:prstGeom>
-                    <a:noFill/>
-                    <a:ln w="9525">
-                      <a:noFill/>
-                      <a:miter lim="800000"/>
-                      <a:headEnd/>
-                      <a:tailEnd/>
-                    </a:ln>
-                  </pic:spPr>
-                </pic:pic>
-              </a:graphicData>
-            </a:graphic>
-          </wp:inline>
-        </w:drawing>
-      </w:r>
-    </w:p>
-    <w:p>
-      <w:pPr>
-        <w:pStyle w:val="Caption"/>
-      </w:pPr>
-      <w:r>
-        <w:t xml:space="preserve">Figure </w:t>
-      </w:r>
-      <w:fldSimple w:instr=" SEQ Figure \* ARABIC ">
-        <w:r>
-          <w:rPr>
-            <w:noProof/>
-          </w:rPr>
-          <w:t>20</w:t>
-        </w:r>
-      </w:fldSimple>
-      <w:r>
-        <w:t>: Renamed nodes.</w:t>
-      </w:r>
-    </w:p>
-    <w:p>
-      <w:r>
-        <w:t xml:space="preserve">Double click on the </w:t>
-      </w:r>
-      <w:r>
-        <w:rPr>
-          <w:b/>
-          <w:i/>
-        </w:rPr>
-        <w:t>serialin_2</w:t>
-      </w:r>
-      <w:r>
-        <w:t xml:space="preserve"> node to edit the node and select "Add new serial-port", then click on the pencil icon:</w:t>
-      </w:r>
-    </w:p>
-    <w:p>
-      <w:pPr>
-        <w:keepNext/>
-        <w:jc w:val="center"/>
-      </w:pPr>
-      <w:r>
-        <w:rPr>
-          <w:noProof/>
-        </w:rPr>
-        <w:drawing>
-          <wp:inline distT="0" distB="0" distL="0" distR="0">
-            <wp:extent cx="3201228" cy="1557505"/>
-            <wp:effectExtent l="19050" t="0" r="0" b="0"/>
-            <wp:docPr id="80" name="Picture 80"/>
-            <wp:cNvGraphicFramePr>
-              <a:graphicFrameLocks xmlns:a="http://schemas.openxmlformats.org/drawingml/2006/main" noChangeAspect="1"/>
-            </wp:cNvGraphicFramePr>
-            <a:graphic xmlns:a="http://schemas.openxmlformats.org/drawingml/2006/main">
-              <a:graphicData uri="http://schemas.openxmlformats.org/drawingml/2006/picture">
-                <pic:pic xmlns:pic="http://schemas.openxmlformats.org/drawingml/2006/picture">
-                  <pic:nvPicPr>
-                    <pic:cNvPr id="0" name="Picture 80"/>
-                    <pic:cNvPicPr>
-                      <a:picLocks noChangeAspect="1" noChangeArrowheads="1"/>
-                    </pic:cNvPicPr>
-                  </pic:nvPicPr>
-                  <pic:blipFill>
-                    <a:blip r:embed="rId30"/>
-                    <a:srcRect/>
-                    <a:stretch>
-                      <a:fillRect/>
-                    </a:stretch>
-                  </pic:blipFill>
-                  <pic:spPr bwMode="auto">
-                    <a:xfrm>
-                      <a:off x="0" y="0"/>
-                      <a:ext cx="3202796" cy="1558268"/>
-                    </a:xfrm>
-                    <a:prstGeom prst="rect">
-                      <a:avLst/>
-                    </a:prstGeom>
-                    <a:noFill/>
-                    <a:ln w="9525">
-                      <a:noFill/>
-                      <a:miter lim="800000"/>
-                      <a:headEnd/>
-                      <a:tailEnd/>
-                    </a:ln>
-                  </pic:spPr>
-                </pic:pic>
-              </a:graphicData>
-            </a:graphic>
-          </wp:inline>
-        </w:drawing>
-      </w:r>
-    </w:p>
-    <w:p>
-      <w:pPr>
-        <w:pStyle w:val="Caption"/>
-      </w:pPr>
-      <w:r>
-        <w:t xml:space="preserve">Figure </w:t>
-      </w:r>
-      <w:fldSimple w:instr=" SEQ Figure \* ARABIC ">
-        <w:r>
-          <w:rPr>
-            <w:noProof/>
-          </w:rPr>
-          <w:t>21</w:t>
-        </w:r>
-      </w:fldSimple>
-      <w:r>
-        <w:t>: Adding a new</w:t>
-      </w:r>
-      <w:r>
-        <w:rPr>
-          <w:noProof/>
-        </w:rPr>
-        <w:t xml:space="preserve"> serial port.</w:t>
-      </w:r>
-    </w:p>
-    <w:p>
-      <w:pPr>
-        <w:keepNext/>
-        <w:jc w:val="center"/>
-      </w:pPr>
-      <w:r>
-        <w:rPr>
-          <w:noProof/>
-        </w:rPr>
-        <w:lastRenderedPageBreak/>
-        <w:drawing>
-          <wp:inline distT="0" distB="0" distL="0" distR="0">
-            <wp:extent cx="3096045" cy="2894275"/>
-            <wp:effectExtent l="19050" t="0" r="9105" b="0"/>
-            <wp:docPr id="81" name="Picture 81"/>
-            <wp:cNvGraphicFramePr>
-              <a:graphicFrameLocks xmlns:a="http://schemas.openxmlformats.org/drawingml/2006/main" noChangeAspect="1"/>
-            </wp:cNvGraphicFramePr>
-            <a:graphic xmlns:a="http://schemas.openxmlformats.org/drawingml/2006/main">
-              <a:graphicData uri="http://schemas.openxmlformats.org/drawingml/2006/picture">
-                <pic:pic xmlns:pic="http://schemas.openxmlformats.org/drawingml/2006/picture">
-                  <pic:nvPicPr>
-                    <pic:cNvPr id="0" name="Picture 81"/>
-                    <pic:cNvPicPr>
-                      <a:picLocks noChangeAspect="1" noChangeArrowheads="1"/>
-                    </pic:cNvPicPr>
-                  </pic:nvPicPr>
-                  <pic:blipFill>
-                    <a:blip r:embed="rId31"/>
-                    <a:srcRect/>
-                    <a:stretch>
-                      <a:fillRect/>
-                    </a:stretch>
-                  </pic:blipFill>
-                  <pic:spPr bwMode="auto">
-                    <a:xfrm>
-                      <a:off x="0" y="0"/>
-                      <a:ext cx="3111468" cy="2908693"/>
-                    </a:xfrm>
-                    <a:prstGeom prst="rect">
-                      <a:avLst/>
-                    </a:prstGeom>
-                    <a:noFill/>
-                    <a:ln w="9525">
-                      <a:noFill/>
-                      <a:miter lim="800000"/>
-                      <a:headEnd/>
-                      <a:tailEnd/>
-                    </a:ln>
-                  </pic:spPr>
-                </pic:pic>
-              </a:graphicData>
-            </a:graphic>
-          </wp:inline>
-        </w:drawing>
-      </w:r>
-    </w:p>
-    <w:p>
-      <w:pPr>
-        <w:pStyle w:val="Caption"/>
-      </w:pPr>
-      <w:r>
-        <w:t xml:space="preserve">Figure </w:t>
-      </w:r>
-      <w:fldSimple w:instr=" SEQ Figure \* ARABIC ">
-        <w:r>
-          <w:rPr>
-            <w:noProof/>
-          </w:rPr>
-          <w:t>22</w:t>
-        </w:r>
-      </w:fldSimple>
-      <w:r>
-        <w:t>: Adding the RS485 port.</w:t>
-      </w:r>
-    </w:p>
-    <w:p>
-      <w:r>
-        <w:t xml:space="preserve">Edit the RS485 according to your needs, then click on </w:t>
-      </w:r>
-      <w:r>
-        <w:t>"</w:t>
-      </w:r>
-      <w:r>
-        <w:t>Add</w:t>
-      </w:r>
-      <w:r>
-        <w:t>"</w:t>
-      </w:r>
-      <w:r>
-        <w:t xml:space="preserve"> and then </w:t>
-      </w:r>
-      <w:r>
-        <w:t>"</w:t>
-      </w:r>
-      <w:r>
-        <w:t>OK</w:t>
-      </w:r>
-      <w:r>
-        <w:t>"</w:t>
-      </w:r>
-      <w:r>
-        <w:t>.</w:t>
-      </w:r>
-    </w:p>
-    <w:p>
-      <w:r>
-        <w:t xml:space="preserve">Open the </w:t>
-      </w:r>
-      <w:r>
-        <w:rPr>
-          <w:b/>
-          <w:i/>
-        </w:rPr>
-        <w:t>serialout_2</w:t>
-      </w:r>
-      <w:r>
-        <w:t xml:space="preserve"> node and select the newly created configuration for the RS485 interface:</w:t>
-      </w:r>
-    </w:p>
-    <w:p>
-      <w:pPr>
-        <w:keepNext/>
-        <w:jc w:val="center"/>
-      </w:pPr>
-      <w:r>
-        <w:rPr>
-          <w:noProof/>
-        </w:rPr>
-        <w:drawing>
-          <wp:inline distT="0" distB="0" distL="0" distR="0">
-            <wp:extent cx="3030440" cy="1469486"/>
-            <wp:effectExtent l="19050" t="0" r="0" b="0"/>
-            <wp:docPr id="82" name="Picture 82"/>
-            <wp:cNvGraphicFramePr>
-              <a:graphicFrameLocks xmlns:a="http://schemas.openxmlformats.org/drawingml/2006/main" noChangeAspect="1"/>
-            </wp:cNvGraphicFramePr>
-            <a:graphic xmlns:a="http://schemas.openxmlformats.org/drawingml/2006/main">
-              <a:graphicData uri="http://schemas.openxmlformats.org/drawingml/2006/picture">
-                <pic:pic xmlns:pic="http://schemas.openxmlformats.org/drawingml/2006/picture">
-                  <pic:nvPicPr>
-                    <pic:cNvPr id="0" name="Picture 82"/>
-                    <pic:cNvPicPr>
-                      <a:picLocks noChangeAspect="1" noChangeArrowheads="1"/>
-                    </pic:cNvPicPr>
-                  </pic:nvPicPr>
-                  <pic:blipFill>
-                    <a:blip r:embed="rId32"/>
-                    <a:srcRect/>
-                    <a:stretch>
-                      <a:fillRect/>
-                    </a:stretch>
-                  </pic:blipFill>
-                  <pic:spPr bwMode="auto">
-                    <a:xfrm>
-                      <a:off x="0" y="0"/>
-                      <a:ext cx="3048288" cy="1478140"/>
-                    </a:xfrm>
-                    <a:prstGeom prst="rect">
-                      <a:avLst/>
-                    </a:prstGeom>
-                    <a:noFill/>
-                    <a:ln w="9525">
-                      <a:noFill/>
-                      <a:miter lim="800000"/>
-                      <a:headEnd/>
-                      <a:tailEnd/>
-                    </a:ln>
-                  </pic:spPr>
-                </pic:pic>
-              </a:graphicData>
-            </a:graphic>
-          </wp:inline>
-        </w:drawing>
-      </w:r>
-    </w:p>
-    <w:p>
-      <w:pPr>
-        <w:pStyle w:val="Caption"/>
-      </w:pPr>
-      <w:r>
-        <w:t xml:space="preserve">Figure </w:t>
-      </w:r>
-      <w:fldSimple w:instr=" SEQ Figure \* ARABIC ">
-        <w:r>
-          <w:rPr>
-            <w:noProof/>
-          </w:rPr>
-          <w:t>23</w:t>
-        </w:r>
-      </w:fldSimple>
-      <w:r>
-        <w:t>: Select the configuration for the RS485 interface.</w:t>
-      </w:r>
-    </w:p>
-    <w:p>
-      <w:r>
-        <w:t>Click on "OK".</w:t>
-      </w:r>
-    </w:p>
-    <w:p>
-      <w:r>
-        <w:t xml:space="preserve">Open </w:t>
-      </w:r>
-      <w:r>
-        <w:rPr>
-          <w:b/>
-          <w:i/>
-        </w:rPr>
-        <w:t>tcpin_2</w:t>
-      </w:r>
-      <w:r>
-        <w:t xml:space="preserve"> and select "Add a new tcp endpoint", then click on the pencil icon:</w:t>
-      </w:r>
-    </w:p>
-    <w:p>
-      <w:pPr>
-        <w:keepNext/>
-        <w:jc w:val="center"/>
-      </w:pPr>
-      <w:r>
-        <w:rPr>
-          <w:noProof/>
-        </w:rPr>
-        <w:drawing>
-          <wp:inline distT="0" distB="0" distL="0" distR="0">
-            <wp:extent cx="2986543" cy="1448201"/>
-            <wp:effectExtent l="19050" t="0" r="4307" b="0"/>
-            <wp:docPr id="83" name="Picture 83"/>
-            <wp:cNvGraphicFramePr>
-              <a:graphicFrameLocks xmlns:a="http://schemas.openxmlformats.org/drawingml/2006/main" noChangeAspect="1"/>
-            </wp:cNvGraphicFramePr>
-            <a:graphic xmlns:a="http://schemas.openxmlformats.org/drawingml/2006/main">
-              <a:graphicData uri="http://schemas.openxmlformats.org/drawingml/2006/picture">
-                <pic:pic xmlns:pic="http://schemas.openxmlformats.org/drawingml/2006/picture">
-                  <pic:nvPicPr>
-                    <pic:cNvPr id="0" name="Picture 83"/>
-                    <pic:cNvPicPr>
-                      <a:picLocks noChangeAspect="1" noChangeArrowheads="1"/>
-                    </pic:cNvPicPr>
-                  </pic:nvPicPr>
-                  <pic:blipFill>
-                    <a:blip r:embed="rId33"/>
-                    <a:srcRect/>
-                    <a:stretch>
-                      <a:fillRect/>
-                    </a:stretch>
-                  </pic:blipFill>
-                  <pic:spPr bwMode="auto">
-                    <a:xfrm>
-                      <a:off x="0" y="0"/>
-                      <a:ext cx="3001183" cy="1455300"/>
-                    </a:xfrm>
-                    <a:prstGeom prst="rect">
-                      <a:avLst/>
-                    </a:prstGeom>
-                    <a:noFill/>
-                    <a:ln w="9525">
-                      <a:noFill/>
-                      <a:miter lim="800000"/>
-                      <a:headEnd/>
-                      <a:tailEnd/>
-                    </a:ln>
-                  </pic:spPr>
-                </pic:pic>
-              </a:graphicData>
-            </a:graphic>
-          </wp:inline>
-        </w:drawing>
-      </w:r>
-    </w:p>
-    <w:p>
-      <w:pPr>
-        <w:pStyle w:val="Caption"/>
-      </w:pPr>
-      <w:r>
-        <w:t xml:space="preserve">Figure </w:t>
-      </w:r>
-      <w:fldSimple w:instr=" SEQ Figure \* ARABIC ">
-        <w:r>
-          <w:rPr>
-            <w:noProof/>
-          </w:rPr>
-          <w:t>24</w:t>
-        </w:r>
-      </w:fldSimple>
-      <w:r>
-        <w:t>: Adding a new tcp endpoint.</w:t>
-      </w:r>
-    </w:p>
-    <w:p>
-      <w:r>
-        <w:lastRenderedPageBreak/>
-        <w:t>Click on "OK".</w:t>
-      </w:r>
-    </w:p>
-    <w:p>
-      <w:r>
-        <w:t>Start a local TCP server, but on the port, make sure a different port number than the one used on the RS232 configuration is selected:</w:t>
-      </w:r>
-    </w:p>
-    <w:p>
-      <w:pPr>
-        <w:keepNext/>
-        <w:jc w:val="center"/>
-      </w:pPr>
-      <w:r>
-        <w:rPr>
-          <w:noProof/>
-        </w:rPr>
-        <w:drawing>
-          <wp:inline distT="0" distB="0" distL="0" distR="0">
-            <wp:extent cx="3018349" cy="2165957"/>
-            <wp:effectExtent l="19050" t="0" r="0" b="0"/>
-            <wp:docPr id="84" name="Picture 84"/>
-            <wp:cNvGraphicFramePr>
-              <a:graphicFrameLocks xmlns:a="http://schemas.openxmlformats.org/drawingml/2006/main" noChangeAspect="1"/>
-            </wp:cNvGraphicFramePr>
-            <a:graphic xmlns:a="http://schemas.openxmlformats.org/drawingml/2006/main">
-              <a:graphicData uri="http://schemas.openxmlformats.org/drawingml/2006/picture">
-                <pic:pic xmlns:pic="http://schemas.openxmlformats.org/drawingml/2006/picture">
-                  <pic:nvPicPr>
-                    <pic:cNvPr id="0" name="Picture 84"/>
-                    <pic:cNvPicPr>
-                      <a:picLocks noChangeAspect="1" noChangeArrowheads="1"/>
-                    </pic:cNvPicPr>
-                  </pic:nvPicPr>
-                  <pic:blipFill>
-                    <a:blip r:embed="rId34"/>
-                    <a:srcRect/>
-                    <a:stretch>
-                      <a:fillRect/>
-                    </a:stretch>
-                  </pic:blipFill>
-                  <pic:spPr bwMode="auto">
-                    <a:xfrm>
-                      <a:off x="0" y="0"/>
-                      <a:ext cx="3027346" cy="2172414"/>
-                    </a:xfrm>
-                    <a:prstGeom prst="rect">
-                      <a:avLst/>
-                    </a:prstGeom>
-                    <a:noFill/>
-                    <a:ln w="9525">
-                      <a:noFill/>
-                      <a:miter lim="800000"/>
-                      <a:headEnd/>
-                      <a:tailEnd/>
-                    </a:ln>
-                  </pic:spPr>
-                </pic:pic>
-              </a:graphicData>
-            </a:graphic>
-          </wp:inline>
-        </w:drawing>
-      </w:r>
-    </w:p>
-    <w:p>
-      <w:pPr>
-        <w:pStyle w:val="Caption"/>
-      </w:pPr>
-      <w:r>
-        <w:t xml:space="preserve">Figure </w:t>
-      </w:r>
-      <w:fldSimple w:instr=" SEQ Figure \* ARABIC ">
-        <w:r>
-          <w:rPr>
-            <w:noProof/>
-          </w:rPr>
-          <w:t>25</w:t>
-        </w:r>
-      </w:fldSimple>
-      <w:r>
-        <w:t>: Local TCP server on port 8890.</w:t>
-      </w:r>
-    </w:p>
-    <w:p>
-      <w:r>
-        <w:t xml:space="preserve">Click on </w:t>
-      </w:r>
-      <w:r>
-        <w:t>"</w:t>
-      </w:r>
-      <w:r>
-        <w:t>Add</w:t>
-      </w:r>
-      <w:r>
-        <w:t>"</w:t>
-      </w:r>
-      <w:r>
-        <w:t xml:space="preserve"> and then </w:t>
-      </w:r>
-      <w:r>
-        <w:t>"</w:t>
-      </w:r>
-      <w:r>
-        <w:t>OK</w:t>
-      </w:r>
-      <w:r>
-        <w:t>"</w:t>
-      </w:r>
-      <w:r>
-        <w:t>.</w:t>
-      </w:r>
-    </w:p>
-    <w:p>
-      <w:r>
-        <w:t xml:space="preserve">Open the </w:t>
-      </w:r>
-      <w:r>
-        <w:rPr>
-          <w:b/>
-          <w:i/>
-        </w:rPr>
-        <w:t>tcpout_2</w:t>
-      </w:r>
-      <w:r>
-        <w:t xml:space="preserve"> node and select the newly created TCP endpoint running on port 8890:</w:t>
-      </w:r>
-    </w:p>
-    <w:p>
-      <w:pPr>
-        <w:keepNext/>
-        <w:jc w:val="center"/>
-      </w:pPr>
-      <w:r>
-        <w:rPr>
-          <w:noProof/>
-        </w:rPr>
-        <w:drawing>
-          <wp:inline distT="0" distB="0" distL="0" distR="0">
-            <wp:extent cx="3105812" cy="1693777"/>
-            <wp:effectExtent l="19050" t="0" r="0" b="0"/>
-            <wp:docPr id="87" name="Picture 87"/>
-            <wp:cNvGraphicFramePr>
-              <a:graphicFrameLocks xmlns:a="http://schemas.openxmlformats.org/drawingml/2006/main" noChangeAspect="1"/>
-            </wp:cNvGraphicFramePr>
-            <a:graphic xmlns:a="http://schemas.openxmlformats.org/drawingml/2006/main">
-              <a:graphicData uri="http://schemas.openxmlformats.org/drawingml/2006/picture">
-                <pic:pic xmlns:pic="http://schemas.openxmlformats.org/drawingml/2006/picture">
-                  <pic:nvPicPr>
-                    <pic:cNvPr id="0" name="Picture 87"/>
-                    <pic:cNvPicPr>
-                      <a:picLocks noChangeAspect="1" noChangeArrowheads="1"/>
-                    </pic:cNvPicPr>
-                  </pic:nvPicPr>
-                  <pic:blipFill>
-                    <a:blip r:embed="rId35"/>
-                    <a:srcRect/>
-                    <a:stretch>
-                      <a:fillRect/>
-                    </a:stretch>
-                  </pic:blipFill>
-                  <pic:spPr bwMode="auto">
-                    <a:xfrm>
-                      <a:off x="0" y="0"/>
-                      <a:ext cx="3106146" cy="1693959"/>
-                    </a:xfrm>
-                    <a:prstGeom prst="rect">
-                      <a:avLst/>
-                    </a:prstGeom>
-                    <a:noFill/>
-                    <a:ln w="9525">
-                      <a:noFill/>
-                      <a:miter lim="800000"/>
-                      <a:headEnd/>
-                      <a:tailEnd/>
-                    </a:ln>
-                  </pic:spPr>
-                </pic:pic>
-              </a:graphicData>
-            </a:graphic>
-          </wp:inline>
-        </w:drawing>
-      </w:r>
-    </w:p>
-    <w:p>
-      <w:pPr>
-        <w:pStyle w:val="Caption"/>
-      </w:pPr>
-      <w:r>
-        <w:t xml:space="preserve">Figure </w:t>
-      </w:r>
-      <w:fldSimple w:instr=" SEQ Figure \* ARABIC ">
-        <w:r>
-          <w:rPr>
-            <w:noProof/>
-          </w:rPr>
-          <w:t>26</w:t>
-        </w:r>
-      </w:fldSimple>
-      <w:r>
-        <w:t>: Select the new endpoint.</w:t>
-      </w:r>
-    </w:p>
-    <w:p/>
-    <w:p>
-      <w:r>
-        <w:t xml:space="preserve">Press </w:t>
-      </w:r>
-      <w:r>
-        <w:t>"</w:t>
-      </w:r>
-      <w:r>
-        <w:t>OK</w:t>
-      </w:r>
-      <w:r>
-        <w:t>"</w:t>
-      </w:r>
-      <w:r>
-        <w:t xml:space="preserve"> and Deploy the configuration.</w:t>
-      </w:r>
-    </w:p>
-    <w:p/>
-    <w:p/>
-    <w:p/>
-    <w:p/>
-    <w:p/>
-    <w:p>
-      <w:r>
-        <w:lastRenderedPageBreak/>
-        <w:t>When looking at the "Configuration nodes" list one should see that four configuration nodes are available and that each of those are used by two nodes:</w:t>
-      </w:r>
-    </w:p>
-    <w:p>
-      <w:pPr>
-        <w:keepNext/>
-        <w:jc w:val="center"/>
-      </w:pPr>
-      <w:r>
-        <w:rPr>
-          <w:noProof/>
-        </w:rPr>
-        <w:drawing>
-          <wp:inline distT="0" distB="0" distL="0" distR="0">
-            <wp:extent cx="1993344" cy="2544417"/>
-            <wp:effectExtent l="19050" t="0" r="6906" b="0"/>
-            <wp:docPr id="88" name="Picture 88"/>
-            <wp:cNvGraphicFramePr>
-              <a:graphicFrameLocks xmlns:a="http://schemas.openxmlformats.org/drawingml/2006/main" noChangeAspect="1"/>
-            </wp:cNvGraphicFramePr>
-            <a:graphic xmlns:a="http://schemas.openxmlformats.org/drawingml/2006/main">
-              <a:graphicData uri="http://schemas.openxmlformats.org/drawingml/2006/picture">
-                <pic:pic xmlns:pic="http://schemas.openxmlformats.org/drawingml/2006/picture">
-                  <pic:nvPicPr>
-                    <pic:cNvPr id="0" name="Picture 88"/>
-                    <pic:cNvPicPr>
-                      <a:picLocks noChangeAspect="1" noChangeArrowheads="1"/>
-                    </pic:cNvPicPr>
-                  </pic:nvPicPr>
-                  <pic:blipFill>
-                    <a:blip r:embed="rId36"/>
-                    <a:srcRect/>
-                    <a:stretch>
-                      <a:fillRect/>
-                    </a:stretch>
-                  </pic:blipFill>
-                  <pic:spPr bwMode="auto">
-                    <a:xfrm>
-                      <a:off x="0" y="0"/>
-                      <a:ext cx="1995913" cy="2547697"/>
-                    </a:xfrm>
-                    <a:prstGeom prst="rect">
-                      <a:avLst/>
-                    </a:prstGeom>
-                    <a:noFill/>
-                    <a:ln w="9525">
-                      <a:noFill/>
-                      <a:miter lim="800000"/>
-                      <a:headEnd/>
-                      <a:tailEnd/>
-                    </a:ln>
-                  </pic:spPr>
-                </pic:pic>
-              </a:graphicData>
-            </a:graphic>
-          </wp:inline>
-        </w:drawing>
-      </w:r>
-    </w:p>
-    <w:p>
-      <w:pPr>
-        <w:pStyle w:val="Caption"/>
-      </w:pPr>
-      <w:r>
-        <w:t xml:space="preserve">Figure </w:t>
-      </w:r>
-      <w:fldSimple w:instr=" SEQ Figure \* ARABIC ">
-        <w:r>
-          <w:rPr>
-            <w:noProof/>
-          </w:rPr>
-          <w:t>27</w:t>
-        </w:r>
-      </w:fldSimple>
-      <w:r>
-        <w:t>: Configuration nodes view.</w:t>
-      </w:r>
-    </w:p>
-    <w:p/>
-    <w:p>
-      <w:r>
-        <w:t>If the configuration was done correctly, access to the serial ports should be granted on TCP port 8889 for RS232 and TCP port 8890 for RS485.</w:t>
-      </w:r>
-    </w:p>
-    <w:p>
       <w:pPr>
         <w:sectPr>
-          <w:headerReference w:type="default" r:id="rId37"/>
-          <w:headerReference w:type="first" r:id="rId38"/>
+          <w:headerReference w:type="default" r:id="rId21"/>
+          <w:headerReference w:type="first" r:id="rId22"/>
           <w:pgSz w:w="11907" w:h="16839" w:code="9"/>
           <w:pgMar w:top="1701" w:right="1440" w:bottom="1440" w:left="1440" w:header="1701" w:footer="1701" w:gutter="0"/>
           <w:cols w:space="708"/>
@@ -3854,18 +2366,9 @@
         </w:sectPr>
       </w:pPr>
     </w:p>
-    <w:p>
-      <w:pPr>
-        <w:pStyle w:val="ListParagraph"/>
-        <w:numPr>
-          <w:ilvl w:val="0"/>
-          <w:numId w:val="0"/>
-        </w:numPr>
-        <w:ind w:left="720"/>
-      </w:pPr>
-    </w:p>
+    <w:p/>
     <w:sectPr>
-      <w:headerReference w:type="first" r:id="rId39"/>
+      <w:headerReference w:type="first" r:id="rId23"/>
       <w:pgSz w:w="11907" w:h="16839" w:code="9"/>
       <w:pgMar w:top="1701" w:right="1440" w:bottom="1440" w:left="1440" w:header="1701" w:footer="1701" w:gutter="0"/>
       <w:cols w:space="708"/>
@@ -4248,6 +2751,92 @@
     </w:lvl>
   </w:abstractNum>
   <w:abstractNum w:abstractNumId="1">
+    <w:nsid w:val="089A3A68"/>
+    <w:multiLevelType w:val="hybridMultilevel"/>
+    <w:tmpl w:val="CABE7D64"/>
+    <w:lvl w:ilvl="0" w:tplc="0409000F">
+      <w:start w:val="1"/>
+      <w:numFmt w:val="decimal"/>
+      <w:lvlText w:val="%1."/>
+      <w:lvlJc w:val="left"/>
+      <w:pPr>
+        <w:ind w:left="720" w:hanging="360"/>
+      </w:pPr>
+    </w:lvl>
+    <w:lvl w:ilvl="1" w:tplc="04090019" w:tentative="1">
+      <w:start w:val="1"/>
+      <w:numFmt w:val="lowerLetter"/>
+      <w:lvlText w:val="%2."/>
+      <w:lvlJc w:val="left"/>
+      <w:pPr>
+        <w:ind w:left="1440" w:hanging="360"/>
+      </w:pPr>
+    </w:lvl>
+    <w:lvl w:ilvl="2" w:tplc="0409001B" w:tentative="1">
+      <w:start w:val="1"/>
+      <w:numFmt w:val="lowerRoman"/>
+      <w:lvlText w:val="%3."/>
+      <w:lvlJc w:val="right"/>
+      <w:pPr>
+        <w:ind w:left="2160" w:hanging="180"/>
+      </w:pPr>
+    </w:lvl>
+    <w:lvl w:ilvl="3" w:tplc="0409000F" w:tentative="1">
+      <w:start w:val="1"/>
+      <w:numFmt w:val="decimal"/>
+      <w:lvlText w:val="%4."/>
+      <w:lvlJc w:val="left"/>
+      <w:pPr>
+        <w:ind w:left="2880" w:hanging="360"/>
+      </w:pPr>
+    </w:lvl>
+    <w:lvl w:ilvl="4" w:tplc="04090019" w:tentative="1">
+      <w:start w:val="1"/>
+      <w:numFmt w:val="lowerLetter"/>
+      <w:lvlText w:val="%5."/>
+      <w:lvlJc w:val="left"/>
+      <w:pPr>
+        <w:ind w:left="3600" w:hanging="360"/>
+      </w:pPr>
+    </w:lvl>
+    <w:lvl w:ilvl="5" w:tplc="0409001B" w:tentative="1">
+      <w:start w:val="1"/>
+      <w:numFmt w:val="lowerRoman"/>
+      <w:lvlText w:val="%6."/>
+      <w:lvlJc w:val="right"/>
+      <w:pPr>
+        <w:ind w:left="4320" w:hanging="180"/>
+      </w:pPr>
+    </w:lvl>
+    <w:lvl w:ilvl="6" w:tplc="0409000F" w:tentative="1">
+      <w:start w:val="1"/>
+      <w:numFmt w:val="decimal"/>
+      <w:lvlText w:val="%7."/>
+      <w:lvlJc w:val="left"/>
+      <w:pPr>
+        <w:ind w:left="5040" w:hanging="360"/>
+      </w:pPr>
+    </w:lvl>
+    <w:lvl w:ilvl="7" w:tplc="04090019" w:tentative="1">
+      <w:start w:val="1"/>
+      <w:numFmt w:val="lowerLetter"/>
+      <w:lvlText w:val="%8."/>
+      <w:lvlJc w:val="left"/>
+      <w:pPr>
+        <w:ind w:left="5760" w:hanging="360"/>
+      </w:pPr>
+    </w:lvl>
+    <w:lvl w:ilvl="8" w:tplc="0409001B" w:tentative="1">
+      <w:start w:val="1"/>
+      <w:numFmt w:val="lowerRoman"/>
+      <w:lvlText w:val="%9."/>
+      <w:lvlJc w:val="right"/>
+      <w:pPr>
+        <w:ind w:left="6480" w:hanging="180"/>
+      </w:pPr>
+    </w:lvl>
+  </w:abstractNum>
+  <w:abstractNum w:abstractNumId="2">
     <w:nsid w:val="1B496B30"/>
     <w:multiLevelType w:val="hybridMultilevel"/>
     <w:tmpl w:val="D7D225DC"/>
@@ -4360,7 +2949,7 @@
       </w:rPr>
     </w:lvl>
   </w:abstractNum>
-  <w:abstractNum w:abstractNumId="2">
+  <w:abstractNum w:abstractNumId="3">
     <w:nsid w:val="1C494EC4"/>
     <w:multiLevelType w:val="hybridMultilevel"/>
     <w:tmpl w:val="FD5A0A32"/>
@@ -4473,7 +3062,7 @@
       </w:rPr>
     </w:lvl>
   </w:abstractNum>
-  <w:abstractNum w:abstractNumId="3">
+  <w:abstractNum w:abstractNumId="4">
     <w:nsid w:val="2232136B"/>
     <w:multiLevelType w:val="hybridMultilevel"/>
     <w:tmpl w:val="69CAECBC"/>
@@ -4586,7 +3175,7 @@
       </w:rPr>
     </w:lvl>
   </w:abstractNum>
-  <w:abstractNum w:abstractNumId="4">
+  <w:abstractNum w:abstractNumId="5">
     <w:nsid w:val="256C4BAE"/>
     <w:multiLevelType w:val="hybridMultilevel"/>
     <w:tmpl w:val="17FC794E"/>
@@ -4672,7 +3261,7 @@
       </w:pPr>
     </w:lvl>
   </w:abstractNum>
-  <w:abstractNum w:abstractNumId="5">
+  <w:abstractNum w:abstractNumId="6">
     <w:nsid w:val="43776EC5"/>
     <w:multiLevelType w:val="hybridMultilevel"/>
     <w:tmpl w:val="84449994"/>
@@ -4785,7 +3374,7 @@
       </w:rPr>
     </w:lvl>
   </w:abstractNum>
-  <w:abstractNum w:abstractNumId="6">
+  <w:abstractNum w:abstractNumId="7">
     <w:nsid w:val="44867B4B"/>
     <w:multiLevelType w:val="hybridMultilevel"/>
     <w:tmpl w:val="80C45F64"/>
@@ -4898,7 +3487,7 @@
       </w:rPr>
     </w:lvl>
   </w:abstractNum>
-  <w:abstractNum w:abstractNumId="7">
+  <w:abstractNum w:abstractNumId="8">
     <w:nsid w:val="45A351D0"/>
     <w:multiLevelType w:val="hybridMultilevel"/>
     <w:tmpl w:val="47E80434"/>
@@ -4984,7 +3573,7 @@
       </w:pPr>
     </w:lvl>
   </w:abstractNum>
-  <w:abstractNum w:abstractNumId="8">
+  <w:abstractNum w:abstractNumId="9">
     <w:nsid w:val="4E7F33AD"/>
     <w:multiLevelType w:val="hybridMultilevel"/>
     <w:tmpl w:val="45FC27DE"/>
@@ -5097,7 +3686,7 @@
       </w:rPr>
     </w:lvl>
   </w:abstractNum>
-  <w:abstractNum w:abstractNumId="9">
+  <w:abstractNum w:abstractNumId="10">
     <w:nsid w:val="52C35910"/>
     <w:multiLevelType w:val="hybridMultilevel"/>
     <w:tmpl w:val="EABE296E"/>
@@ -5207,7 +3796,7 @@
       </w:pPr>
     </w:lvl>
   </w:abstractNum>
-  <w:abstractNum w:abstractNumId="10">
+  <w:abstractNum w:abstractNumId="11">
     <w:nsid w:val="52C8187E"/>
     <w:multiLevelType w:val="hybridMultilevel"/>
     <w:tmpl w:val="A2FABC36"/>
@@ -5320,7 +3909,7 @@
       </w:rPr>
     </w:lvl>
   </w:abstractNum>
-  <w:abstractNum w:abstractNumId="11">
+  <w:abstractNum w:abstractNumId="12">
     <w:nsid w:val="593A4C9E"/>
     <w:multiLevelType w:val="hybridMultilevel"/>
     <w:tmpl w:val="3C52638E"/>
@@ -5433,7 +4022,7 @@
       </w:rPr>
     </w:lvl>
   </w:abstractNum>
-  <w:abstractNum w:abstractNumId="12">
+  <w:abstractNum w:abstractNumId="13">
     <w:nsid w:val="5E691A37"/>
     <w:multiLevelType w:val="multilevel"/>
     <w:tmpl w:val="7FAC6A54"/>
@@ -5528,7 +4117,120 @@
       </w:pPr>
     </w:lvl>
   </w:abstractNum>
-  <w:abstractNum w:abstractNumId="13">
+  <w:abstractNum w:abstractNumId="14">
+    <w:nsid w:val="5E99681F"/>
+    <w:multiLevelType w:val="hybridMultilevel"/>
+    <w:tmpl w:val="6CCAFFB4"/>
+    <w:lvl w:ilvl="0" w:tplc="04090001">
+      <w:start w:val="1"/>
+      <w:numFmt w:val="bullet"/>
+      <w:lvlText w:val=""/>
+      <w:lvlJc w:val="left"/>
+      <w:pPr>
+        <w:ind w:left="720" w:hanging="360"/>
+      </w:pPr>
+      <w:rPr>
+        <w:rFonts w:ascii="Symbol" w:hAnsi="Symbol" w:hint="default"/>
+      </w:rPr>
+    </w:lvl>
+    <w:lvl w:ilvl="1" w:tplc="04090003" w:tentative="1">
+      <w:start w:val="1"/>
+      <w:numFmt w:val="bullet"/>
+      <w:lvlText w:val="o"/>
+      <w:lvlJc w:val="left"/>
+      <w:pPr>
+        <w:ind w:left="1440" w:hanging="360"/>
+      </w:pPr>
+      <w:rPr>
+        <w:rFonts w:ascii="Courier New" w:hAnsi="Courier New" w:cs="Courier New" w:hint="default"/>
+      </w:rPr>
+    </w:lvl>
+    <w:lvl w:ilvl="2" w:tplc="04090005" w:tentative="1">
+      <w:start w:val="1"/>
+      <w:numFmt w:val="bullet"/>
+      <w:lvlText w:val=""/>
+      <w:lvlJc w:val="left"/>
+      <w:pPr>
+        <w:ind w:left="2160" w:hanging="360"/>
+      </w:pPr>
+      <w:rPr>
+        <w:rFonts w:ascii="Wingdings" w:hAnsi="Wingdings" w:hint="default"/>
+      </w:rPr>
+    </w:lvl>
+    <w:lvl w:ilvl="3" w:tplc="04090001" w:tentative="1">
+      <w:start w:val="1"/>
+      <w:numFmt w:val="bullet"/>
+      <w:lvlText w:val=""/>
+      <w:lvlJc w:val="left"/>
+      <w:pPr>
+        <w:ind w:left="2880" w:hanging="360"/>
+      </w:pPr>
+      <w:rPr>
+        <w:rFonts w:ascii="Symbol" w:hAnsi="Symbol" w:hint="default"/>
+      </w:rPr>
+    </w:lvl>
+    <w:lvl w:ilvl="4" w:tplc="04090003" w:tentative="1">
+      <w:start w:val="1"/>
+      <w:numFmt w:val="bullet"/>
+      <w:lvlText w:val="o"/>
+      <w:lvlJc w:val="left"/>
+      <w:pPr>
+        <w:ind w:left="3600" w:hanging="360"/>
+      </w:pPr>
+      <w:rPr>
+        <w:rFonts w:ascii="Courier New" w:hAnsi="Courier New" w:cs="Courier New" w:hint="default"/>
+      </w:rPr>
+    </w:lvl>
+    <w:lvl w:ilvl="5" w:tplc="04090005" w:tentative="1">
+      <w:start w:val="1"/>
+      <w:numFmt w:val="bullet"/>
+      <w:lvlText w:val=""/>
+      <w:lvlJc w:val="left"/>
+      <w:pPr>
+        <w:ind w:left="4320" w:hanging="360"/>
+      </w:pPr>
+      <w:rPr>
+        <w:rFonts w:ascii="Wingdings" w:hAnsi="Wingdings" w:hint="default"/>
+      </w:rPr>
+    </w:lvl>
+    <w:lvl w:ilvl="6" w:tplc="04090001" w:tentative="1">
+      <w:start w:val="1"/>
+      <w:numFmt w:val="bullet"/>
+      <w:lvlText w:val=""/>
+      <w:lvlJc w:val="left"/>
+      <w:pPr>
+        <w:ind w:left="5040" w:hanging="360"/>
+      </w:pPr>
+      <w:rPr>
+        <w:rFonts w:ascii="Symbol" w:hAnsi="Symbol" w:hint="default"/>
+      </w:rPr>
+    </w:lvl>
+    <w:lvl w:ilvl="7" w:tplc="04090003" w:tentative="1">
+      <w:start w:val="1"/>
+      <w:numFmt w:val="bullet"/>
+      <w:lvlText w:val="o"/>
+      <w:lvlJc w:val="left"/>
+      <w:pPr>
+        <w:ind w:left="5760" w:hanging="360"/>
+      </w:pPr>
+      <w:rPr>
+        <w:rFonts w:ascii="Courier New" w:hAnsi="Courier New" w:cs="Courier New" w:hint="default"/>
+      </w:rPr>
+    </w:lvl>
+    <w:lvl w:ilvl="8" w:tplc="04090005" w:tentative="1">
+      <w:start w:val="1"/>
+      <w:numFmt w:val="bullet"/>
+      <w:lvlText w:val=""/>
+      <w:lvlJc w:val="left"/>
+      <w:pPr>
+        <w:ind w:left="6480" w:hanging="360"/>
+      </w:pPr>
+      <w:rPr>
+        <w:rFonts w:ascii="Wingdings" w:hAnsi="Wingdings" w:hint="default"/>
+      </w:rPr>
+    </w:lvl>
+  </w:abstractNum>
+  <w:abstractNum w:abstractNumId="15">
     <w:nsid w:val="5ED729F6"/>
     <w:multiLevelType w:val="hybridMultilevel"/>
     <w:tmpl w:val="1D5488C4"/>
@@ -5642,7 +4344,7 @@
       </w:rPr>
     </w:lvl>
   </w:abstractNum>
-  <w:abstractNum w:abstractNumId="14">
+  <w:abstractNum w:abstractNumId="16">
     <w:nsid w:val="6BDF138E"/>
     <w:multiLevelType w:val="hybridMultilevel"/>
     <w:tmpl w:val="DCFAE834"/>
@@ -5755,7 +4457,7 @@
       </w:rPr>
     </w:lvl>
   </w:abstractNum>
-  <w:abstractNum w:abstractNumId="15">
+  <w:abstractNum w:abstractNumId="17">
     <w:nsid w:val="6BE62151"/>
     <w:multiLevelType w:val="hybridMultilevel"/>
     <w:tmpl w:val="C546A7D4"/>
@@ -5868,7 +4570,93 @@
       </w:rPr>
     </w:lvl>
   </w:abstractNum>
-  <w:abstractNum w:abstractNumId="16">
+  <w:abstractNum w:abstractNumId="18">
+    <w:nsid w:val="6EC41742"/>
+    <w:multiLevelType w:val="hybridMultilevel"/>
+    <w:tmpl w:val="CC1A8E8E"/>
+    <w:lvl w:ilvl="0" w:tplc="0409000F">
+      <w:start w:val="1"/>
+      <w:numFmt w:val="decimal"/>
+      <w:lvlText w:val="%1."/>
+      <w:lvlJc w:val="left"/>
+      <w:pPr>
+        <w:ind w:left="720" w:hanging="360"/>
+      </w:pPr>
+    </w:lvl>
+    <w:lvl w:ilvl="1" w:tplc="04090019" w:tentative="1">
+      <w:start w:val="1"/>
+      <w:numFmt w:val="lowerLetter"/>
+      <w:lvlText w:val="%2."/>
+      <w:lvlJc w:val="left"/>
+      <w:pPr>
+        <w:ind w:left="1440" w:hanging="360"/>
+      </w:pPr>
+    </w:lvl>
+    <w:lvl w:ilvl="2" w:tplc="0409001B" w:tentative="1">
+      <w:start w:val="1"/>
+      <w:numFmt w:val="lowerRoman"/>
+      <w:lvlText w:val="%3."/>
+      <w:lvlJc w:val="right"/>
+      <w:pPr>
+        <w:ind w:left="2160" w:hanging="180"/>
+      </w:pPr>
+    </w:lvl>
+    <w:lvl w:ilvl="3" w:tplc="0409000F" w:tentative="1">
+      <w:start w:val="1"/>
+      <w:numFmt w:val="decimal"/>
+      <w:lvlText w:val="%4."/>
+      <w:lvlJc w:val="left"/>
+      <w:pPr>
+        <w:ind w:left="2880" w:hanging="360"/>
+      </w:pPr>
+    </w:lvl>
+    <w:lvl w:ilvl="4" w:tplc="04090019" w:tentative="1">
+      <w:start w:val="1"/>
+      <w:numFmt w:val="lowerLetter"/>
+      <w:lvlText w:val="%5."/>
+      <w:lvlJc w:val="left"/>
+      <w:pPr>
+        <w:ind w:left="3600" w:hanging="360"/>
+      </w:pPr>
+    </w:lvl>
+    <w:lvl w:ilvl="5" w:tplc="0409001B" w:tentative="1">
+      <w:start w:val="1"/>
+      <w:numFmt w:val="lowerRoman"/>
+      <w:lvlText w:val="%6."/>
+      <w:lvlJc w:val="right"/>
+      <w:pPr>
+        <w:ind w:left="4320" w:hanging="180"/>
+      </w:pPr>
+    </w:lvl>
+    <w:lvl w:ilvl="6" w:tplc="0409000F" w:tentative="1">
+      <w:start w:val="1"/>
+      <w:numFmt w:val="decimal"/>
+      <w:lvlText w:val="%7."/>
+      <w:lvlJc w:val="left"/>
+      <w:pPr>
+        <w:ind w:left="5040" w:hanging="360"/>
+      </w:pPr>
+    </w:lvl>
+    <w:lvl w:ilvl="7" w:tplc="04090019" w:tentative="1">
+      <w:start w:val="1"/>
+      <w:numFmt w:val="lowerLetter"/>
+      <w:lvlText w:val="%8."/>
+      <w:lvlJc w:val="left"/>
+      <w:pPr>
+        <w:ind w:left="5760" w:hanging="360"/>
+      </w:pPr>
+    </w:lvl>
+    <w:lvl w:ilvl="8" w:tplc="0409001B" w:tentative="1">
+      <w:start w:val="1"/>
+      <w:numFmt w:val="lowerRoman"/>
+      <w:lvlText w:val="%9."/>
+      <w:lvlJc w:val="right"/>
+      <w:pPr>
+        <w:ind w:left="6480" w:hanging="180"/>
+      </w:pPr>
+    </w:lvl>
+  </w:abstractNum>
+  <w:abstractNum w:abstractNumId="19">
     <w:nsid w:val="6FA0109C"/>
     <w:multiLevelType w:val="hybridMultilevel"/>
     <w:tmpl w:val="A2ECCA18"/>
@@ -5981,7 +4769,7 @@
       </w:rPr>
     </w:lvl>
   </w:abstractNum>
-  <w:abstractNum w:abstractNumId="17">
+  <w:abstractNum w:abstractNumId="20">
     <w:nsid w:val="71E36C3D"/>
     <w:multiLevelType w:val="hybridMultilevel"/>
     <w:tmpl w:val="47E80434"/>
@@ -6067,7 +4855,7 @@
       </w:pPr>
     </w:lvl>
   </w:abstractNum>
-  <w:abstractNum w:abstractNumId="18">
+  <w:abstractNum w:abstractNumId="21">
     <w:nsid w:val="7B7626CB"/>
     <w:multiLevelType w:val="hybridMultilevel"/>
     <w:tmpl w:val="E0FEEBA8"/>
@@ -6180,7 +4968,7 @@
       </w:rPr>
     </w:lvl>
   </w:abstractNum>
-  <w:abstractNum w:abstractNumId="19">
+  <w:abstractNum w:abstractNumId="22">
     <w:nsid w:val="7CA34E67"/>
     <w:multiLevelType w:val="hybridMultilevel"/>
     <w:tmpl w:val="2AAC9494"/>
@@ -6293,7 +5081,7 @@
       </w:rPr>
     </w:lvl>
   </w:abstractNum>
-  <w:abstractNum w:abstractNumId="20">
+  <w:abstractNum w:abstractNumId="23">
     <w:nsid w:val="7E4043F5"/>
     <w:multiLevelType w:val="hybridMultilevel"/>
     <w:tmpl w:val="A9D84B0E"/>
@@ -6407,37 +5195,37 @@
     </w:lvl>
   </w:abstractNum>
   <w:num w:numId="1">
+    <w:abstractNumId w:val="13"/>
+  </w:num>
+  <w:num w:numId="2">
+    <w:abstractNumId w:val="6"/>
+  </w:num>
+  <w:num w:numId="3">
+    <w:abstractNumId w:val="3"/>
+  </w:num>
+  <w:num w:numId="4">
     <w:abstractNumId w:val="12"/>
   </w:num>
-  <w:num w:numId="2">
-    <w:abstractNumId w:val="5"/>
-  </w:num>
-  <w:num w:numId="3">
-    <w:abstractNumId w:val="2"/>
-  </w:num>
-  <w:num w:numId="4">
-    <w:abstractNumId w:val="11"/>
-  </w:num>
   <w:num w:numId="5">
-    <w:abstractNumId w:val="8"/>
+    <w:abstractNumId w:val="9"/>
   </w:num>
   <w:num w:numId="6">
-    <w:abstractNumId w:val="13"/>
+    <w:abstractNumId w:val="15"/>
   </w:num>
   <w:num w:numId="7">
-    <w:abstractNumId w:val="18"/>
+    <w:abstractNumId w:val="21"/>
   </w:num>
   <w:num w:numId="8">
-    <w:abstractNumId w:val="6"/>
+    <w:abstractNumId w:val="7"/>
   </w:num>
   <w:num w:numId="9">
-    <w:abstractNumId w:val="1"/>
+    <w:abstractNumId w:val="2"/>
   </w:num>
   <w:num w:numId="10">
     <w:abstractNumId w:val="0"/>
   </w:num>
   <w:num w:numId="11">
-    <w:abstractNumId w:val="9"/>
+    <w:abstractNumId w:val="10"/>
     <w:lvlOverride w:ilvl="0">
       <w:startOverride w:val="1"/>
     </w:lvlOverride>
@@ -6467,37 +5255,46 @@
     </w:lvlOverride>
   </w:num>
   <w:num w:numId="12">
-    <w:abstractNumId w:val="9"/>
+    <w:abstractNumId w:val="10"/>
   </w:num>
   <w:num w:numId="13">
+    <w:abstractNumId w:val="19"/>
+  </w:num>
+  <w:num w:numId="14">
+    <w:abstractNumId w:val="8"/>
+  </w:num>
+  <w:num w:numId="15">
     <w:abstractNumId w:val="16"/>
   </w:num>
-  <w:num w:numId="14">
-    <w:abstractNumId w:val="7"/>
+  <w:num w:numId="16">
+    <w:abstractNumId w:val="20"/>
   </w:num>
-  <w:num w:numId="15">
+  <w:num w:numId="17">
+    <w:abstractNumId w:val="22"/>
+  </w:num>
+  <w:num w:numId="18">
+    <w:abstractNumId w:val="17"/>
+  </w:num>
+  <w:num w:numId="19">
+    <w:abstractNumId w:val="4"/>
+  </w:num>
+  <w:num w:numId="20">
+    <w:abstractNumId w:val="5"/>
+  </w:num>
+  <w:num w:numId="21">
+    <w:abstractNumId w:val="23"/>
+  </w:num>
+  <w:num w:numId="22">
+    <w:abstractNumId w:val="11"/>
+  </w:num>
+  <w:num w:numId="23">
     <w:abstractNumId w:val="14"/>
   </w:num>
-  <w:num w:numId="16">
-    <w:abstractNumId w:val="17"/>
+  <w:num w:numId="24">
+    <w:abstractNumId w:val="1"/>
   </w:num>
-  <w:num w:numId="17">
-    <w:abstractNumId w:val="19"/>
-  </w:num>
-  <w:num w:numId="18">
-    <w:abstractNumId w:val="15"/>
-  </w:num>
-  <w:num w:numId="19">
-    <w:abstractNumId w:val="3"/>
-  </w:num>
-  <w:num w:numId="20">
-    <w:abstractNumId w:val="4"/>
-  </w:num>
-  <w:num w:numId="21">
-    <w:abstractNumId w:val="20"/>
-  </w:num>
-  <w:num w:numId="22">
-    <w:abstractNumId w:val="10"/>
+  <w:num w:numId="25">
+    <w:abstractNumId w:val="18"/>
   </w:num>
 </w:numbering>
 </file>
@@ -7610,6 +6407,32 @@
     <w:basedOn w:val="DefaultParagraphFont"/>
     <w:rsid w:val="00F50351"/>
   </w:style>
+  <w:style w:type="table" w:styleId="TableGrid">
+    <w:name w:val="Table Grid"/>
+    <w:basedOn w:val="TableNormal"/>
+    <w:uiPriority w:val="59"/>
+    <w:rsid w:val="00CF5ED6"/>
+    <w:pPr>
+      <w:spacing w:after="0" w:line="240" w:lineRule="auto"/>
+    </w:pPr>
+    <w:tblPr>
+      <w:tblInd w:w="0" w:type="dxa"/>
+      <w:tblBorders>
+        <w:top w:val="single" w:sz="4" w:space="0" w:color="000000" w:themeColor="text1"/>
+        <w:left w:val="single" w:sz="4" w:space="0" w:color="000000" w:themeColor="text1"/>
+        <w:bottom w:val="single" w:sz="4" w:space="0" w:color="000000" w:themeColor="text1"/>
+        <w:right w:val="single" w:sz="4" w:space="0" w:color="000000" w:themeColor="text1"/>
+        <w:insideH w:val="single" w:sz="4" w:space="0" w:color="000000" w:themeColor="text1"/>
+        <w:insideV w:val="single" w:sz="4" w:space="0" w:color="000000" w:themeColor="text1"/>
+      </w:tblBorders>
+      <w:tblCellMar>
+        <w:top w:w="0" w:type="dxa"/>
+        <w:left w:w="108" w:type="dxa"/>
+        <w:bottom w:w="0" w:type="dxa"/>
+        <w:right w:w="108" w:type="dxa"/>
+      </w:tblCellMar>
+    </w:tblPr>
+  </w:style>
 </w:styles>
 </file>
 
@@ -7897,7 +6720,7 @@
 
 <file path=customXml/item1.xml><?xml version="1.0" encoding="utf-8"?>
 <CoverPageProperties xmlns="http://schemas.microsoft.com/office/2006/coverPageProps">
-  <PublishDate>2015-08-03T00:00:00</PublishDate>
+  <PublishDate>2015-08-10T00:00:00</PublishDate>
   <Abstract/>
   <CompanyAddress/>
   <CompanyPhone/>

</xml_diff>